<commit_message>
Revision A efter avslutande korrektion enligt granskningkommentarer
</commit_message>
<xml_diff>
--- a/ServiceInteractions/riv/crm/requeststatus/trunk/docs/Tjanstekontrakt Crm RequestStatus.docx
+++ b/ServiceInteractions/riv/crm/requeststatus/trunk/docs/Tjanstekontrakt Crm RequestStatus.docx
@@ -87,30 +87,23 @@
           <w:rFonts w:ascii="Arial" w:hAnsi="Arial"/>
           <w:sz w:val="36"/>
         </w:rPr>
-        <w:t>PA</w:t>
-      </w:r>
-      <w:r>
+        <w:t>A</w:t>
+      </w:r>
+    </w:p>
+    <w:p>
+      <w:pPr>
+        <w:pStyle w:val="Friform"/>
         <w:rPr>
           <w:rFonts w:ascii="Arial" w:hAnsi="Arial"/>
           <w:sz w:val="36"/>
         </w:rPr>
-        <w:t>8</w:t>
-      </w:r>
-    </w:p>
-    <w:p>
-      <w:pPr>
-        <w:pStyle w:val="Friform"/>
+      </w:pPr>
+      <w:r>
         <w:rPr>
           <w:rFonts w:ascii="Arial" w:hAnsi="Arial"/>
           <w:sz w:val="36"/>
         </w:rPr>
-      </w:pPr>
-      <w:r>
-        <w:rPr>
-          <w:rFonts w:ascii="Arial" w:hAnsi="Arial"/>
-          <w:sz w:val="36"/>
-        </w:rPr>
-        <w:t>2013-06-05</w:t>
+        <w:t>2013-06-12</w:t>
       </w:r>
     </w:p>
     <w:p>
@@ -940,6 +933,7 @@
           <w:p>
             <w:pPr>
               <w:pStyle w:val="Brdtext"/>
+              <w:ind w:left="0"/>
             </w:pPr>
             <w:r>
               <w:t>2012-05-</w:t>
@@ -1004,6 +998,7 @@
           <w:p>
             <w:pPr>
               <w:pStyle w:val="Brdtext"/>
+              <w:ind w:left="0"/>
             </w:pPr>
             <w:r>
               <w:t>2012-10-31</w:t>
@@ -1083,6 +1078,7 @@
           <w:p>
             <w:pPr>
               <w:pStyle w:val="Brdtext"/>
+              <w:ind w:left="0"/>
             </w:pPr>
             <w:r>
               <w:t>2012-11-02</w:t>
@@ -1160,6 +1156,7 @@
           <w:p>
             <w:pPr>
               <w:pStyle w:val="Brdtext"/>
+              <w:ind w:left="0"/>
             </w:pPr>
             <w:r>
               <w:t>2012-11-19</w:t>
@@ -1230,6 +1227,7 @@
           <w:p>
             <w:pPr>
               <w:pStyle w:val="Brdtext"/>
+              <w:ind w:left="0"/>
             </w:pPr>
             <w:r>
               <w:t>2012-11-28</w:t>
@@ -1297,6 +1295,7 @@
           <w:p>
             <w:pPr>
               <w:pStyle w:val="Brdtext"/>
+              <w:ind w:left="0"/>
             </w:pPr>
             <w:r>
               <w:t>2013</w:t>
@@ -1433,6 +1432,7 @@
           <w:p>
             <w:pPr>
               <w:pStyle w:val="Brdtext"/>
+              <w:ind w:left="0"/>
             </w:pPr>
             <w:r>
               <w:t>2013-</w:t>
@@ -1521,6 +1521,7 @@
           <w:p>
             <w:pPr>
               <w:pStyle w:val="Brdtext"/>
+              <w:ind w:left="0"/>
             </w:pPr>
             <w:r>
               <w:t>2013-06-05</w:t>
@@ -1561,17 +1562,17 @@
               </w:numPr>
             </w:pPr>
             <w:r>
-              <w:t xml:space="preserve">Ändrat kardinalitet för careUnitId från 1..1 till 0..1 för att möjliggöra för vårdenhet att stödja invånartjänster </w:t>
+              <w:t xml:space="preserve">Ändrat kardinalitet för careUnitId från 1..1 till 0..1 för att möjliggöra för vårdenhet att stödja invånartjänster även om </w:t>
+            </w:r>
+            <w:r>
+              <w:t>Care Unit HSA-id</w:t>
+            </w:r>
+            <w:r>
+              <w:t xml:space="preserve"> ännu inte </w:t>
             </w:r>
             <w:r>
               <w:lastRenderedPageBreak/>
-              <w:t xml:space="preserve">även om </w:t>
-            </w:r>
-            <w:r>
-              <w:t>Care Unit HSA-id</w:t>
-            </w:r>
-            <w:r>
-              <w:t xml:space="preserve"> ännu inte mappats i </w:t>
+              <w:t xml:space="preserve">mappats i </w:t>
             </w:r>
             <w:r>
               <w:t>käll</w:t>
@@ -1603,6 +1604,85 @@
             <w:pPr>
               <w:pStyle w:val="Brdtext"/>
             </w:pPr>
+          </w:p>
+        </w:tc>
+      </w:tr>
+      <w:tr>
+        <w:tc>
+          <w:tcPr>
+            <w:tcW w:w="964" w:type="dxa"/>
+          </w:tcPr>
+          <w:p>
+            <w:pPr>
+              <w:pStyle w:val="Brdtext"/>
+            </w:pPr>
+            <w:r>
+              <w:lastRenderedPageBreak/>
+              <w:t>A</w:t>
+            </w:r>
+          </w:p>
+        </w:tc>
+        <w:tc>
+          <w:tcPr>
+            <w:tcW w:w="1224" w:type="dxa"/>
+          </w:tcPr>
+          <w:p>
+            <w:pPr>
+              <w:pStyle w:val="Brdtext"/>
+              <w:ind w:left="0"/>
+            </w:pPr>
+            <w:r>
+              <w:t>2013-06-12</w:t>
+            </w:r>
+          </w:p>
+        </w:tc>
+        <w:tc>
+          <w:tcPr>
+            <w:tcW w:w="4140" w:type="dxa"/>
+          </w:tcPr>
+          <w:p>
+            <w:pPr>
+              <w:pStyle w:val="Brdtext"/>
+            </w:pPr>
+            <w:r>
+              <w:t>Uppdsterat enligt granskningskommentarer från CeHis:</w:t>
+            </w:r>
+          </w:p>
+          <w:p>
+            <w:pPr>
+              <w:pStyle w:val="Brdtext"/>
+            </w:pPr>
+            <w:r>
+              <w:t>- Korrigerat referens till V-TIM</w:t>
+            </w:r>
+          </w:p>
+        </w:tc>
+        <w:tc>
+          <w:tcPr>
+            <w:tcW w:w="1980" w:type="dxa"/>
+          </w:tcPr>
+          <w:p>
+            <w:pPr>
+              <w:pStyle w:val="Brdtext"/>
+            </w:pPr>
+            <w:r>
+              <w:t>Johan Eltes, Callista</w:t>
+            </w:r>
+          </w:p>
+        </w:tc>
+        <w:tc>
+          <w:tcPr>
+            <w:tcW w:w="1440" w:type="dxa"/>
+          </w:tcPr>
+          <w:p>
+            <w:pPr>
+              <w:pStyle w:val="Brdtext"/>
+            </w:pPr>
+            <w:r>
+              <w:t>CeHis Arkitektur och Regelverk</w:t>
+            </w:r>
+            <w:bookmarkStart w:id="0" w:name="_GoBack"/>
+            <w:bookmarkEnd w:id="0"/>
           </w:p>
         </w:tc>
       </w:tr>
@@ -1697,13 +1777,13 @@
         <w:fldChar w:fldCharType="begin"/>
       </w:r>
       <w:r>
-        <w:instrText xml:space="preserve"> PAGEREF _Toc231823189 \h </w:instrText>
+        <w:instrText xml:space="preserve"> PAGEREF _Toc232696271 \h </w:instrText>
       </w:r>
       <w:r>
         <w:fldChar w:fldCharType="separate"/>
       </w:r>
       <w:r>
-        <w:t>4</w:t>
+        <w:t>5</w:t>
       </w:r>
       <w:r>
         <w:fldChar w:fldCharType="end"/>
@@ -1749,13 +1829,13 @@
         <w:fldChar w:fldCharType="begin"/>
       </w:r>
       <w:r>
-        <w:instrText xml:space="preserve"> PAGEREF _Toc231823190 \h </w:instrText>
+        <w:instrText xml:space="preserve"> PAGEREF _Toc232696272 \h </w:instrText>
       </w:r>
       <w:r>
         <w:fldChar w:fldCharType="separate"/>
       </w:r>
       <w:r>
-        <w:t>4</w:t>
+        <w:t>5</w:t>
       </w:r>
       <w:r>
         <w:fldChar w:fldCharType="end"/>
@@ -1787,13 +1867,13 @@
         <w:fldChar w:fldCharType="begin"/>
       </w:r>
       <w:r>
-        <w:instrText xml:space="preserve"> PAGEREF _Toc231823191 \h </w:instrText>
+        <w:instrText xml:space="preserve"> PAGEREF _Toc232696273 \h </w:instrText>
       </w:r>
       <w:r>
         <w:fldChar w:fldCharType="separate"/>
       </w:r>
       <w:r>
-        <w:t>4</w:t>
+        <w:t>5</w:t>
       </w:r>
       <w:r>
         <w:fldChar w:fldCharType="end"/>
@@ -1825,13 +1905,13 @@
         <w:fldChar w:fldCharType="begin"/>
       </w:r>
       <w:r>
-        <w:instrText xml:space="preserve"> PAGEREF _Toc231823192 \h </w:instrText>
+        <w:instrText xml:space="preserve"> PAGEREF _Toc232696274 \h </w:instrText>
       </w:r>
       <w:r>
         <w:fldChar w:fldCharType="separate"/>
       </w:r>
       <w:r>
-        <w:t>5</w:t>
+        <w:t>6</w:t>
       </w:r>
       <w:r>
         <w:fldChar w:fldCharType="end"/>
@@ -1863,13 +1943,13 @@
         <w:fldChar w:fldCharType="begin"/>
       </w:r>
       <w:r>
-        <w:instrText xml:space="preserve"> PAGEREF _Toc231823193 \h </w:instrText>
+        <w:instrText xml:space="preserve"> PAGEREF _Toc232696275 \h </w:instrText>
       </w:r>
       <w:r>
         <w:fldChar w:fldCharType="separate"/>
       </w:r>
       <w:r>
-        <w:t>5</w:t>
+        <w:t>6</w:t>
       </w:r>
       <w:r>
         <w:fldChar w:fldCharType="end"/>
@@ -1901,13 +1981,13 @@
         <w:fldChar w:fldCharType="begin"/>
       </w:r>
       <w:r>
-        <w:instrText xml:space="preserve"> PAGEREF _Toc231823194 \h </w:instrText>
+        <w:instrText xml:space="preserve"> PAGEREF _Toc232696276 \h </w:instrText>
       </w:r>
       <w:r>
         <w:fldChar w:fldCharType="separate"/>
       </w:r>
       <w:r>
-        <w:t>5</w:t>
+        <w:t>6</w:t>
       </w:r>
       <w:r>
         <w:fldChar w:fldCharType="end"/>
@@ -1960,13 +2040,13 @@
         <w:fldChar w:fldCharType="begin"/>
       </w:r>
       <w:r>
-        <w:instrText xml:space="preserve"> PAGEREF _Toc231823195 \h </w:instrText>
+        <w:instrText xml:space="preserve"> PAGEREF _Toc232696277 \h </w:instrText>
       </w:r>
       <w:r>
         <w:fldChar w:fldCharType="separate"/>
       </w:r>
       <w:r>
-        <w:t>6</w:t>
+        <w:t>7</w:t>
       </w:r>
       <w:r>
         <w:fldChar w:fldCharType="end"/>
@@ -2012,13 +2092,13 @@
         <w:fldChar w:fldCharType="begin"/>
       </w:r>
       <w:r>
-        <w:instrText xml:space="preserve"> PAGEREF _Toc231823196 \h </w:instrText>
+        <w:instrText xml:space="preserve"> PAGEREF _Toc232696278 \h </w:instrText>
       </w:r>
       <w:r>
         <w:fldChar w:fldCharType="separate"/>
       </w:r>
       <w:r>
-        <w:t>6</w:t>
+        <w:t>7</w:t>
       </w:r>
       <w:r>
         <w:fldChar w:fldCharType="end"/>
@@ -2064,13 +2144,13 @@
         <w:fldChar w:fldCharType="begin"/>
       </w:r>
       <w:r>
-        <w:instrText xml:space="preserve"> PAGEREF _Toc231823197 \h </w:instrText>
+        <w:instrText xml:space="preserve"> PAGEREF _Toc232696279 \h </w:instrText>
       </w:r>
       <w:r>
         <w:fldChar w:fldCharType="separate"/>
       </w:r>
       <w:r>
-        <w:t>8</w:t>
+        <w:t>9</w:t>
       </w:r>
       <w:r>
         <w:fldChar w:fldCharType="end"/>
@@ -2116,13 +2196,13 @@
         <w:fldChar w:fldCharType="begin"/>
       </w:r>
       <w:r>
-        <w:instrText xml:space="preserve"> PAGEREF _Toc231823198 \h </w:instrText>
+        <w:instrText xml:space="preserve"> PAGEREF _Toc232696280 \h </w:instrText>
       </w:r>
       <w:r>
         <w:fldChar w:fldCharType="separate"/>
       </w:r>
       <w:r>
-        <w:t>9</w:t>
+        <w:t>10</w:t>
       </w:r>
       <w:r>
         <w:fldChar w:fldCharType="end"/>
@@ -2168,13 +2248,13 @@
         <w:fldChar w:fldCharType="begin"/>
       </w:r>
       <w:r>
-        <w:instrText xml:space="preserve"> PAGEREF _Toc231823199 \h </w:instrText>
+        <w:instrText xml:space="preserve"> PAGEREF _Toc232696281 \h </w:instrText>
       </w:r>
       <w:r>
         <w:fldChar w:fldCharType="separate"/>
       </w:r>
       <w:r>
-        <w:t>9</w:t>
+        <w:t>10</w:t>
       </w:r>
       <w:r>
         <w:fldChar w:fldCharType="end"/>
@@ -2206,13 +2286,13 @@
         <w:fldChar w:fldCharType="begin"/>
       </w:r>
       <w:r>
-        <w:instrText xml:space="preserve"> PAGEREF _Toc231823200 \h </w:instrText>
+        <w:instrText xml:space="preserve"> PAGEREF _Toc232696282 \h </w:instrText>
       </w:r>
       <w:r>
         <w:fldChar w:fldCharType="separate"/>
       </w:r>
       <w:r>
-        <w:t>10</w:t>
+        <w:t>11</w:t>
       </w:r>
       <w:r>
         <w:fldChar w:fldCharType="end"/>
@@ -2244,13 +2324,13 @@
         <w:fldChar w:fldCharType="begin"/>
       </w:r>
       <w:r>
-        <w:instrText xml:space="preserve"> PAGEREF _Toc231823201 \h </w:instrText>
+        <w:instrText xml:space="preserve"> PAGEREF _Toc232696283 \h </w:instrText>
       </w:r>
       <w:r>
         <w:fldChar w:fldCharType="separate"/>
       </w:r>
       <w:r>
-        <w:t>11</w:t>
+        <w:t>12</w:t>
       </w:r>
       <w:r>
         <w:fldChar w:fldCharType="end"/>
@@ -2282,13 +2362,13 @@
         <w:fldChar w:fldCharType="begin"/>
       </w:r>
       <w:r>
-        <w:instrText xml:space="preserve"> PAGEREF _Toc231823202 \h </w:instrText>
+        <w:instrText xml:space="preserve"> PAGEREF _Toc232696284 \h </w:instrText>
       </w:r>
       <w:r>
         <w:fldChar w:fldCharType="separate"/>
       </w:r>
       <w:r>
-        <w:t>11</w:t>
+        <w:t>12</w:t>
       </w:r>
       <w:r>
         <w:fldChar w:fldCharType="end"/>
@@ -2320,13 +2400,13 @@
         <w:fldChar w:fldCharType="begin"/>
       </w:r>
       <w:r>
-        <w:instrText xml:space="preserve"> PAGEREF _Toc231823203 \h </w:instrText>
+        <w:instrText xml:space="preserve"> PAGEREF _Toc232696285 \h </w:instrText>
       </w:r>
       <w:r>
         <w:fldChar w:fldCharType="separate"/>
       </w:r>
       <w:r>
-        <w:t>13</w:t>
+        <w:t>14</w:t>
       </w:r>
       <w:r>
         <w:fldChar w:fldCharType="end"/>
@@ -2372,13 +2452,13 @@
         <w:fldChar w:fldCharType="begin"/>
       </w:r>
       <w:r>
-        <w:instrText xml:space="preserve"> PAGEREF _Toc231823204 \h </w:instrText>
+        <w:instrText xml:space="preserve"> PAGEREF _Toc232696286 \h </w:instrText>
       </w:r>
       <w:r>
         <w:fldChar w:fldCharType="separate"/>
       </w:r>
       <w:r>
-        <w:t>13</w:t>
+        <w:t>14</w:t>
       </w:r>
       <w:r>
         <w:fldChar w:fldCharType="end"/>
@@ -2424,13 +2504,13 @@
         <w:fldChar w:fldCharType="begin"/>
       </w:r>
       <w:r>
-        <w:instrText xml:space="preserve"> PAGEREF _Toc231823205 \h </w:instrText>
+        <w:instrText xml:space="preserve"> PAGEREF _Toc232696287 \h </w:instrText>
       </w:r>
       <w:r>
         <w:fldChar w:fldCharType="separate"/>
       </w:r>
       <w:r>
-        <w:t>13</w:t>
+        <w:t>14</w:t>
       </w:r>
       <w:r>
         <w:fldChar w:fldCharType="end"/>
@@ -2462,13 +2542,13 @@
         <w:fldChar w:fldCharType="begin"/>
       </w:r>
       <w:r>
-        <w:instrText xml:space="preserve"> PAGEREF _Toc231823206 \h </w:instrText>
+        <w:instrText xml:space="preserve"> PAGEREF _Toc232696288 \h </w:instrText>
       </w:r>
       <w:r>
         <w:fldChar w:fldCharType="separate"/>
       </w:r>
       <w:r>
-        <w:t>13</w:t>
+        <w:t>14</w:t>
       </w:r>
       <w:r>
         <w:fldChar w:fldCharType="end"/>
@@ -2500,13 +2580,13 @@
         <w:fldChar w:fldCharType="begin"/>
       </w:r>
       <w:r>
-        <w:instrText xml:space="preserve"> PAGEREF _Toc231823207 \h </w:instrText>
+        <w:instrText xml:space="preserve"> PAGEREF _Toc232696289 \h </w:instrText>
       </w:r>
       <w:r>
         <w:fldChar w:fldCharType="separate"/>
       </w:r>
       <w:r>
-        <w:t>13</w:t>
+        <w:t>14</w:t>
       </w:r>
       <w:r>
         <w:fldChar w:fldCharType="end"/>
@@ -2538,13 +2618,13 @@
         <w:fldChar w:fldCharType="begin"/>
       </w:r>
       <w:r>
-        <w:instrText xml:space="preserve"> PAGEREF _Toc231823208 \h </w:instrText>
+        <w:instrText xml:space="preserve"> PAGEREF _Toc232696290 \h </w:instrText>
       </w:r>
       <w:r>
         <w:fldChar w:fldCharType="separate"/>
       </w:r>
       <w:r>
-        <w:t>14</w:t>
+        <w:t>15</w:t>
       </w:r>
       <w:r>
         <w:fldChar w:fldCharType="end"/>
@@ -2576,13 +2656,13 @@
         <w:fldChar w:fldCharType="begin"/>
       </w:r>
       <w:r>
-        <w:instrText xml:space="preserve"> PAGEREF _Toc231823209 \h </w:instrText>
+        <w:instrText xml:space="preserve"> PAGEREF _Toc232696291 \h </w:instrText>
       </w:r>
       <w:r>
         <w:fldChar w:fldCharType="separate"/>
       </w:r>
       <w:r>
-        <w:t>14</w:t>
+        <w:t>15</w:t>
       </w:r>
       <w:r>
         <w:fldChar w:fldCharType="end"/>
@@ -2635,13 +2715,13 @@
         <w:fldChar w:fldCharType="begin"/>
       </w:r>
       <w:r>
-        <w:instrText xml:space="preserve"> PAGEREF _Toc231823210 \h </w:instrText>
+        <w:instrText xml:space="preserve"> PAGEREF _Toc232696292 \h </w:instrText>
       </w:r>
       <w:r>
         <w:fldChar w:fldCharType="separate"/>
       </w:r>
       <w:r>
-        <w:t>15</w:t>
+        <w:t>16</w:t>
       </w:r>
       <w:r>
         <w:fldChar w:fldCharType="end"/>
@@ -2687,13 +2767,13 @@
         <w:fldChar w:fldCharType="begin"/>
       </w:r>
       <w:r>
-        <w:instrText xml:space="preserve"> PAGEREF _Toc231823211 \h </w:instrText>
+        <w:instrText xml:space="preserve"> PAGEREF _Toc232696293 \h </w:instrText>
       </w:r>
       <w:r>
         <w:fldChar w:fldCharType="separate"/>
       </w:r>
       <w:r>
-        <w:t>15</w:t>
+        <w:t>16</w:t>
       </w:r>
       <w:r>
         <w:fldChar w:fldCharType="end"/>
@@ -2739,13 +2819,13 @@
         <w:fldChar w:fldCharType="begin"/>
       </w:r>
       <w:r>
-        <w:instrText xml:space="preserve"> PAGEREF _Toc231823212 \h </w:instrText>
+        <w:instrText xml:space="preserve"> PAGEREF _Toc232696294 \h </w:instrText>
       </w:r>
       <w:r>
         <w:fldChar w:fldCharType="separate"/>
       </w:r>
       <w:r>
-        <w:t>15</w:t>
+        <w:t>16</w:t>
       </w:r>
       <w:r>
         <w:fldChar w:fldCharType="end"/>
@@ -2791,13 +2871,13 @@
         <w:fldChar w:fldCharType="begin"/>
       </w:r>
       <w:r>
-        <w:instrText xml:space="preserve"> PAGEREF _Toc231823213 \h </w:instrText>
+        <w:instrText xml:space="preserve"> PAGEREF _Toc232696295 \h </w:instrText>
       </w:r>
       <w:r>
         <w:fldChar w:fldCharType="separate"/>
       </w:r>
       <w:r>
-        <w:t>15</w:t>
+        <w:t>16</w:t>
       </w:r>
       <w:r>
         <w:fldChar w:fldCharType="end"/>
@@ -2843,13 +2923,13 @@
         <w:fldChar w:fldCharType="begin"/>
       </w:r>
       <w:r>
-        <w:instrText xml:space="preserve"> PAGEREF _Toc231823214 \h </w:instrText>
+        <w:instrText xml:space="preserve"> PAGEREF _Toc232696296 \h </w:instrText>
       </w:r>
       <w:r>
         <w:fldChar w:fldCharType="separate"/>
       </w:r>
       <w:r>
-        <w:t>15</w:t>
+        <w:t>16</w:t>
       </w:r>
       <w:r>
         <w:fldChar w:fldCharType="end"/>
@@ -2902,13 +2982,13 @@
         <w:fldChar w:fldCharType="begin"/>
       </w:r>
       <w:r>
-        <w:instrText xml:space="preserve"> PAGEREF _Toc231823215 \h </w:instrText>
+        <w:instrText xml:space="preserve"> PAGEREF _Toc232696297 \h </w:instrText>
       </w:r>
       <w:r>
         <w:fldChar w:fldCharType="separate"/>
       </w:r>
       <w:r>
-        <w:t>16</w:t>
+        <w:t>17</w:t>
       </w:r>
       <w:r>
         <w:fldChar w:fldCharType="end"/>
@@ -2954,13 +3034,13 @@
         <w:fldChar w:fldCharType="begin"/>
       </w:r>
       <w:r>
-        <w:instrText xml:space="preserve"> PAGEREF _Toc231823216 \h </w:instrText>
+        <w:instrText xml:space="preserve"> PAGEREF _Toc232696298 \h </w:instrText>
       </w:r>
       <w:r>
         <w:fldChar w:fldCharType="separate"/>
       </w:r>
       <w:r>
-        <w:t>16</w:t>
+        <w:t>17</w:t>
       </w:r>
       <w:r>
         <w:fldChar w:fldCharType="end"/>
@@ -3006,13 +3086,13 @@
         <w:fldChar w:fldCharType="begin"/>
       </w:r>
       <w:r>
-        <w:instrText xml:space="preserve"> PAGEREF _Toc231823217 \h </w:instrText>
+        <w:instrText xml:space="preserve"> PAGEREF _Toc232696299 \h </w:instrText>
       </w:r>
       <w:r>
         <w:fldChar w:fldCharType="separate"/>
       </w:r>
       <w:r>
-        <w:t>16</w:t>
+        <w:t>17</w:t>
       </w:r>
       <w:r>
         <w:fldChar w:fldCharType="end"/>
@@ -3058,13 +3138,13 @@
         <w:fldChar w:fldCharType="begin"/>
       </w:r>
       <w:r>
-        <w:instrText xml:space="preserve"> PAGEREF _Toc231823218 \h </w:instrText>
+        <w:instrText xml:space="preserve"> PAGEREF _Toc232696300 \h </w:instrText>
       </w:r>
       <w:r>
         <w:fldChar w:fldCharType="separate"/>
       </w:r>
       <w:r>
-        <w:t>16</w:t>
+        <w:t>17</w:t>
       </w:r>
       <w:r>
         <w:fldChar w:fldCharType="end"/>
@@ -3110,13 +3190,13 @@
         <w:fldChar w:fldCharType="begin"/>
       </w:r>
       <w:r>
-        <w:instrText xml:space="preserve"> PAGEREF _Toc231823219 \h </w:instrText>
+        <w:instrText xml:space="preserve"> PAGEREF _Toc232696301 \h </w:instrText>
       </w:r>
       <w:r>
         <w:fldChar w:fldCharType="separate"/>
       </w:r>
       <w:r>
-        <w:t>16</w:t>
+        <w:t>17</w:t>
       </w:r>
       <w:r>
         <w:fldChar w:fldCharType="end"/>
@@ -3162,13 +3242,13 @@
         <w:fldChar w:fldCharType="begin"/>
       </w:r>
       <w:r>
-        <w:instrText xml:space="preserve"> PAGEREF _Toc231823220 \h </w:instrText>
+        <w:instrText xml:space="preserve"> PAGEREF _Toc232696302 \h </w:instrText>
       </w:r>
       <w:r>
         <w:fldChar w:fldCharType="separate"/>
       </w:r>
       <w:r>
-        <w:t>16</w:t>
+        <w:t>17</w:t>
       </w:r>
       <w:r>
         <w:fldChar w:fldCharType="end"/>
@@ -3221,13 +3301,13 @@
         <w:fldChar w:fldCharType="begin"/>
       </w:r>
       <w:r>
-        <w:instrText xml:space="preserve"> PAGEREF _Toc231823221 \h </w:instrText>
+        <w:instrText xml:space="preserve"> PAGEREF _Toc232696303 \h </w:instrText>
       </w:r>
       <w:r>
         <w:fldChar w:fldCharType="separate"/>
       </w:r>
       <w:r>
-        <w:t>19</w:t>
+        <w:t>20</w:t>
       </w:r>
       <w:r>
         <w:fldChar w:fldCharType="end"/>
@@ -3273,13 +3353,13 @@
         <w:fldChar w:fldCharType="begin"/>
       </w:r>
       <w:r>
-        <w:instrText xml:space="preserve"> PAGEREF _Toc231823222 \h </w:instrText>
+        <w:instrText xml:space="preserve"> PAGEREF _Toc232696304 \h </w:instrText>
       </w:r>
       <w:r>
         <w:fldChar w:fldCharType="separate"/>
       </w:r>
       <w:r>
-        <w:t>19</w:t>
+        <w:t>20</w:t>
       </w:r>
       <w:r>
         <w:fldChar w:fldCharType="end"/>
@@ -3325,13 +3405,13 @@
         <w:fldChar w:fldCharType="begin"/>
       </w:r>
       <w:r>
-        <w:instrText xml:space="preserve"> PAGEREF _Toc231823223 \h </w:instrText>
+        <w:instrText xml:space="preserve"> PAGEREF _Toc232696305 \h </w:instrText>
       </w:r>
       <w:r>
         <w:fldChar w:fldCharType="separate"/>
       </w:r>
       <w:r>
-        <w:t>19</w:t>
+        <w:t>20</w:t>
       </w:r>
       <w:r>
         <w:fldChar w:fldCharType="end"/>
@@ -3377,13 +3457,13 @@
         <w:fldChar w:fldCharType="begin"/>
       </w:r>
       <w:r>
-        <w:instrText xml:space="preserve"> PAGEREF _Toc231823224 \h </w:instrText>
+        <w:instrText xml:space="preserve"> PAGEREF _Toc232696306 \h </w:instrText>
       </w:r>
       <w:r>
         <w:fldChar w:fldCharType="separate"/>
       </w:r>
       <w:r>
-        <w:t>19</w:t>
+        <w:t>20</w:t>
       </w:r>
       <w:r>
         <w:fldChar w:fldCharType="end"/>
@@ -3429,13 +3509,13 @@
         <w:fldChar w:fldCharType="begin"/>
       </w:r>
       <w:r>
-        <w:instrText xml:space="preserve"> PAGEREF _Toc231823225 \h </w:instrText>
+        <w:instrText xml:space="preserve"> PAGEREF _Toc232696307 \h </w:instrText>
       </w:r>
       <w:r>
         <w:fldChar w:fldCharType="separate"/>
       </w:r>
       <w:r>
-        <w:t>19</w:t>
+        <w:t>20</w:t>
       </w:r>
       <w:r>
         <w:fldChar w:fldCharType="end"/>
@@ -3481,13 +3561,13 @@
         <w:fldChar w:fldCharType="begin"/>
       </w:r>
       <w:r>
-        <w:instrText xml:space="preserve"> PAGEREF _Toc231823226 \h </w:instrText>
+        <w:instrText xml:space="preserve"> PAGEREF _Toc232696308 \h </w:instrText>
       </w:r>
       <w:r>
         <w:fldChar w:fldCharType="separate"/>
       </w:r>
       <w:r>
-        <w:t>20</w:t>
+        <w:t>21</w:t>
       </w:r>
       <w:r>
         <w:fldChar w:fldCharType="end"/>
@@ -3533,13 +3613,13 @@
         <w:fldChar w:fldCharType="begin"/>
       </w:r>
       <w:r>
-        <w:instrText xml:space="preserve"> PAGEREF _Toc231823227 \h </w:instrText>
+        <w:instrText xml:space="preserve"> PAGEREF _Toc232696309 \h </w:instrText>
       </w:r>
       <w:r>
         <w:fldChar w:fldCharType="separate"/>
       </w:r>
       <w:r>
-        <w:t>23</w:t>
+        <w:t>24</w:t>
       </w:r>
       <w:r>
         <w:fldChar w:fldCharType="end"/>
@@ -3592,13 +3672,13 @@
         <w:fldChar w:fldCharType="begin"/>
       </w:r>
       <w:r>
-        <w:instrText xml:space="preserve"> PAGEREF _Toc231823228 \h </w:instrText>
+        <w:instrText xml:space="preserve"> PAGEREF _Toc232696310 \h </w:instrText>
       </w:r>
       <w:r>
         <w:fldChar w:fldCharType="separate"/>
       </w:r>
       <w:r>
-        <w:t>24</w:t>
+        <w:t>25</w:t>
       </w:r>
       <w:r>
         <w:fldChar w:fldCharType="end"/>
@@ -3644,13 +3724,13 @@
         <w:fldChar w:fldCharType="begin"/>
       </w:r>
       <w:r>
-        <w:instrText xml:space="preserve"> PAGEREF _Toc231823229 \h </w:instrText>
+        <w:instrText xml:space="preserve"> PAGEREF _Toc232696311 \h </w:instrText>
       </w:r>
       <w:r>
         <w:fldChar w:fldCharType="separate"/>
       </w:r>
       <w:r>
-        <w:t>24</w:t>
+        <w:t>25</w:t>
       </w:r>
       <w:r>
         <w:fldChar w:fldCharType="end"/>
@@ -3682,13 +3762,13 @@
         <w:fldChar w:fldCharType="begin"/>
       </w:r>
       <w:r>
-        <w:instrText xml:space="preserve"> PAGEREF _Toc231823230 \h </w:instrText>
+        <w:instrText xml:space="preserve"> PAGEREF _Toc232696312 \h </w:instrText>
       </w:r>
       <w:r>
         <w:fldChar w:fldCharType="separate"/>
       </w:r>
       <w:r>
-        <w:t>24</w:t>
+        <w:t>25</w:t>
       </w:r>
       <w:r>
         <w:fldChar w:fldCharType="end"/>
@@ -3720,13 +3800,13 @@
         <w:fldChar w:fldCharType="begin"/>
       </w:r>
       <w:r>
-        <w:instrText xml:space="preserve"> PAGEREF _Toc231823231 \h </w:instrText>
+        <w:instrText xml:space="preserve"> PAGEREF _Toc232696313 \h </w:instrText>
       </w:r>
       <w:r>
         <w:fldChar w:fldCharType="separate"/>
       </w:r>
       <w:r>
-        <w:t>24</w:t>
+        <w:t>25</w:t>
       </w:r>
       <w:r>
         <w:fldChar w:fldCharType="end"/>
@@ -3758,13 +3838,13 @@
         <w:fldChar w:fldCharType="begin"/>
       </w:r>
       <w:r>
-        <w:instrText xml:space="preserve"> PAGEREF _Toc231823232 \h </w:instrText>
+        <w:instrText xml:space="preserve"> PAGEREF _Toc232696314 \h </w:instrText>
       </w:r>
       <w:r>
         <w:fldChar w:fldCharType="separate"/>
       </w:r>
       <w:r>
-        <w:t>25</w:t>
+        <w:t>26</w:t>
       </w:r>
       <w:r>
         <w:fldChar w:fldCharType="end"/>
@@ -3817,13 +3897,13 @@
         <w:fldChar w:fldCharType="begin"/>
       </w:r>
       <w:r>
-        <w:instrText xml:space="preserve"> PAGEREF _Toc231823233 \h </w:instrText>
+        <w:instrText xml:space="preserve"> PAGEREF _Toc232696315 \h </w:instrText>
       </w:r>
       <w:r>
         <w:fldChar w:fldCharType="separate"/>
       </w:r>
       <w:r>
-        <w:t>26</w:t>
+        <w:t>27</w:t>
       </w:r>
       <w:r>
         <w:fldChar w:fldCharType="end"/>
@@ -3846,22 +3926,21 @@
       <w:pPr>
         <w:pStyle w:val="Rubrik1"/>
       </w:pPr>
-      <w:bookmarkStart w:id="0" w:name="_Toc163963305"/>
-      <w:bookmarkStart w:id="1" w:name="_Toc199311100"/>
-      <w:bookmarkStart w:id="2" w:name="_Toc199552311"/>
-      <w:bookmarkStart w:id="3" w:name="_Toc199552341"/>
-      <w:bookmarkStart w:id="4" w:name="_Toc199552434"/>
-      <w:bookmarkStart w:id="5" w:name="_Toc163300577"/>
-      <w:bookmarkStart w:id="6" w:name="_Toc163300879"/>
-      <w:bookmarkStart w:id="7" w:name="_Toc231822240"/>
-      <w:bookmarkStart w:id="8" w:name="_Toc231822307"/>
-      <w:bookmarkStart w:id="9" w:name="_Toc231822537"/>
-      <w:bookmarkStart w:id="10" w:name="_Toc231823189"/>
+      <w:bookmarkStart w:id="1" w:name="_Toc163963305"/>
+      <w:bookmarkStart w:id="2" w:name="_Toc199311100"/>
+      <w:bookmarkStart w:id="3" w:name="_Toc199552311"/>
+      <w:bookmarkStart w:id="4" w:name="_Toc199552341"/>
+      <w:bookmarkStart w:id="5" w:name="_Toc199552434"/>
+      <w:bookmarkStart w:id="6" w:name="_Toc163300577"/>
+      <w:bookmarkStart w:id="7" w:name="_Toc163300879"/>
+      <w:bookmarkStart w:id="8" w:name="_Toc231822240"/>
+      <w:bookmarkStart w:id="9" w:name="_Toc231822307"/>
+      <w:bookmarkStart w:id="10" w:name="_Toc231822537"/>
+      <w:bookmarkStart w:id="11" w:name="_Toc232696271"/>
       <w:r>
         <w:lastRenderedPageBreak/>
         <w:t>Inledning</w:t>
       </w:r>
-      <w:bookmarkEnd w:id="0"/>
       <w:bookmarkEnd w:id="1"/>
       <w:bookmarkEnd w:id="2"/>
       <w:bookmarkEnd w:id="3"/>
@@ -3872,6 +3951,7 @@
       <w:bookmarkEnd w:id="8"/>
       <w:bookmarkEnd w:id="9"/>
       <w:bookmarkEnd w:id="10"/>
+      <w:bookmarkEnd w:id="11"/>
     </w:p>
     <w:p>
       <w:r>
@@ -4282,6 +4362,13 @@
                               </w:rPr>
                               <w:t>Casper Winsnes</w:t>
                             </w:r>
+                            <w:r>
+                              <w:rPr>
+                                <w:sz w:val="20"/>
+                                <w:lang w:val="en-US"/>
+                              </w:rPr>
+                              <w:t xml:space="preserve"> (Chorus)</w:t>
+                            </w:r>
                           </w:p>
                           <w:p>
                             <w:pPr>
@@ -4296,7 +4383,21 @@
                                 <w:sz w:val="20"/>
                                 <w:lang w:val="en-US"/>
                               </w:rPr>
-                              <w:t>Stefan Gustafsson (Mawell)</w:t>
+                              <w:t>Stefan Gustafsson (</w:t>
+                            </w:r>
+                            <w:r>
+                              <w:rPr>
+                                <w:sz w:val="20"/>
+                                <w:lang w:val="en-US"/>
+                              </w:rPr>
+                              <w:t>Callista</w:t>
+                            </w:r>
+                            <w:r>
+                              <w:rPr>
+                                <w:sz w:val="20"/>
+                                <w:lang w:val="en-US"/>
+                              </w:rPr>
+                              <w:t>)</w:t>
                             </w:r>
                           </w:p>
                           <w:p>
@@ -4400,6 +4501,43 @@
                               <w:pStyle w:val="Sidfot"/>
                               <w:rPr>
                                 <w:sz w:val="20"/>
+                                <w:lang w:val="sv-SE"/>
+                              </w:rPr>
+                            </w:pPr>
+                            <w:r>
+                              <w:rPr>
+                                <w:sz w:val="20"/>
+                                <w:lang w:val="sv-SE"/>
+                              </w:rPr>
+                              <w:t xml:space="preserve">Viktor Jernelöv </w:t>
+                            </w:r>
+                            <w:r>
+                              <w:rPr>
+                                <w:sz w:val="20"/>
+                                <w:lang w:val="sv-SE"/>
+                              </w:rPr>
+                              <w:t>(C</w:t>
+                            </w:r>
+                            <w:r>
+                              <w:rPr>
+                                <w:sz w:val="20"/>
+                                <w:lang w:val="sv-SE"/>
+                              </w:rPr>
+                              <w:t>ambio</w:t>
+                            </w:r>
+                            <w:r>
+                              <w:rPr>
+                                <w:sz w:val="20"/>
+                                <w:lang w:val="sv-SE"/>
+                              </w:rPr>
+                              <w:t>)</w:t>
+                            </w:r>
+                          </w:p>
+                          <w:p>
+                            <w:pPr>
+                              <w:pStyle w:val="Sidfot"/>
+                              <w:rPr>
+                                <w:sz w:val="20"/>
                                 <w:lang w:val="en-US"/>
                               </w:rPr>
                             </w:pPr>
@@ -4415,7 +4553,36 @@
                             <w:pPr>
                               <w:pStyle w:val="Sidfot"/>
                               <w:rPr>
-                                <w:i/>
+                                <w:sz w:val="20"/>
+                                <w:lang w:val="en-US"/>
+                              </w:rPr>
+                            </w:pPr>
+                            <w:r>
+                              <w:rPr>
+                                <w:sz w:val="20"/>
+                                <w:lang w:val="en-US"/>
+                              </w:rPr>
+                              <w:t>Jane Gustavsson (</w:t>
+                            </w:r>
+                            <w:r>
+                              <w:rPr>
+                                <w:sz w:val="20"/>
+                                <w:lang w:val="en-US"/>
+                              </w:rPr>
+                              <w:t>CompuGroupMedical</w:t>
+                            </w:r>
+                            <w:r>
+                              <w:rPr>
+                                <w:sz w:val="20"/>
+                                <w:lang w:val="en-US"/>
+                              </w:rPr>
+                              <w:t>)</w:t>
+                            </w:r>
+                          </w:p>
+                          <w:p>
+                            <w:pPr>
+                              <w:pStyle w:val="Sidfot"/>
+                              <w:rPr>
                                 <w:sz w:val="20"/>
                                 <w:lang w:val="en-US"/>
                               </w:rPr>
@@ -4427,16 +4594,6 @@
                               </w:rPr>
                               <w:t>Johan Eltes (Callista)</w:t>
                             </w:r>
-                          </w:p>
-                          <w:p>
-                            <w:pPr>
-                              <w:pStyle w:val="Sidfot"/>
-                              <w:rPr>
-                                <w:noProof/>
-                                <w:sz w:val="20"/>
-                                <w:lang w:val="en-US"/>
-                              </w:rPr>
-                            </w:pPr>
                           </w:p>
                         </w:txbxContent>
                       </wps:txbx>
@@ -4501,7 +4658,6 @@
                         </w:rPr>
                         <w:br/>
                       </w:r>
-                      <w:proofErr w:type="spellStart"/>
                       <w:r>
                         <w:rPr>
                           <w:i/>
@@ -4510,7 +4666,6 @@
                         </w:rPr>
                         <w:t>Projektgrupp</w:t>
                       </w:r>
-                      <w:proofErr w:type="spellEnd"/>
                       <w:r>
                         <w:rPr>
                           <w:sz w:val="20"/>
@@ -4532,17 +4687,15 @@
                           <w:sz w:val="20"/>
                           <w:lang w:val="en-US"/>
                         </w:rPr>
-                        <w:t xml:space="preserve">Casper </w:t>
+                        <w:t>Casper Winsnes</w:t>
                       </w:r>
-                      <w:proofErr w:type="spellStart"/>
                       <w:r>
                         <w:rPr>
                           <w:sz w:val="20"/>
                           <w:lang w:val="en-US"/>
                         </w:rPr>
-                        <w:t>Winsnes</w:t>
+                        <w:t xml:space="preserve"> (Chorus)</w:t>
                       </w:r>
-                      <w:proofErr w:type="spellEnd"/>
                     </w:p>
                     <w:p>
                       <w:pPr>
@@ -4557,33 +4710,15 @@
                           <w:sz w:val="20"/>
                           <w:lang w:val="en-US"/>
                         </w:rPr>
-                        <w:t xml:space="preserve">Stefan </w:t>
+                        <w:t>Stefan Gustafsson (</w:t>
                       </w:r>
-                      <w:proofErr w:type="spellStart"/>
                       <w:r>
                         <w:rPr>
                           <w:sz w:val="20"/>
                           <w:lang w:val="en-US"/>
                         </w:rPr>
-                        <w:t>Gustafsson</w:t>
+                        <w:t>Callista</w:t>
                       </w:r>
-                      <w:proofErr w:type="spellEnd"/>
-                      <w:r>
-                        <w:rPr>
-                          <w:sz w:val="20"/>
-                          <w:lang w:val="en-US"/>
-                        </w:rPr>
-                        <w:t xml:space="preserve"> (</w:t>
-                      </w:r>
-                      <w:proofErr w:type="spellStart"/>
-                      <w:r>
-                        <w:rPr>
-                          <w:sz w:val="20"/>
-                          <w:lang w:val="en-US"/>
-                        </w:rPr>
-                        <w:t>Mawell</w:t>
-                      </w:r>
-                      <w:proofErr w:type="spellEnd"/>
                       <w:r>
                         <w:rPr>
                           <w:sz w:val="20"/>
@@ -4605,39 +4740,7 @@
                           <w:sz w:val="20"/>
                           <w:lang w:val="en-US"/>
                         </w:rPr>
-                        <w:t xml:space="preserve">Robert </w:t>
-                      </w:r>
-                      <w:proofErr w:type="spellStart"/>
-                      <w:r>
-                        <w:rPr>
-                          <w:sz w:val="20"/>
-                          <w:lang w:val="en-US"/>
-                        </w:rPr>
-                        <w:t>Georén</w:t>
-                      </w:r>
-                      <w:proofErr w:type="spellEnd"/>
-                      <w:r>
-                        <w:rPr>
-                          <w:sz w:val="20"/>
-                          <w:lang w:val="en-US"/>
-                        </w:rPr>
-                        <w:t xml:space="preserve"> (</w:t>
-                      </w:r>
-                      <w:proofErr w:type="spellStart"/>
-                      <w:r>
-                        <w:rPr>
-                          <w:sz w:val="20"/>
-                          <w:lang w:val="en-US"/>
-                        </w:rPr>
-                        <w:t>Mawell</w:t>
-                      </w:r>
-                      <w:proofErr w:type="spellEnd"/>
-                      <w:r>
-                        <w:rPr>
-                          <w:sz w:val="20"/>
-                          <w:lang w:val="en-US"/>
-                        </w:rPr>
-                        <w:t>)</w:t>
+                        <w:t>Robert Georén (Mawell)</w:t>
                       </w:r>
                     </w:p>
                     <w:p>
@@ -4653,39 +4756,7 @@
                           <w:sz w:val="20"/>
                           <w:lang w:val="sv-SE"/>
                         </w:rPr>
-                        <w:t xml:space="preserve">Samira </w:t>
-                      </w:r>
-                      <w:proofErr w:type="spellStart"/>
-                      <w:r>
-                        <w:rPr>
-                          <w:sz w:val="20"/>
-                          <w:lang w:val="sv-SE"/>
-                        </w:rPr>
-                        <w:t>Ladjemi</w:t>
-                      </w:r>
-                      <w:proofErr w:type="spellEnd"/>
-                      <w:r>
-                        <w:rPr>
-                          <w:sz w:val="20"/>
-                          <w:lang w:val="sv-SE"/>
-                        </w:rPr>
-                        <w:t xml:space="preserve"> (</w:t>
-                      </w:r>
-                      <w:proofErr w:type="spellStart"/>
-                      <w:r>
-                        <w:rPr>
-                          <w:sz w:val="20"/>
-                          <w:lang w:val="sv-SE"/>
-                        </w:rPr>
-                        <w:t>Mawell</w:t>
-                      </w:r>
-                      <w:proofErr w:type="spellEnd"/>
-                      <w:r>
-                        <w:rPr>
-                          <w:sz w:val="20"/>
-                          <w:lang w:val="sv-SE"/>
-                        </w:rPr>
-                        <w:t>)</w:t>
+                        <w:t>Samira Ladjemi (Mawell)</w:t>
                       </w:r>
                     </w:p>
                     <w:p>
@@ -4701,39 +4772,7 @@
                           <w:sz w:val="20"/>
                           <w:lang w:val="sv-SE"/>
                         </w:rPr>
-                        <w:t xml:space="preserve">Thomas </w:t>
-                      </w:r>
-                      <w:proofErr w:type="spellStart"/>
-                      <w:r>
-                        <w:rPr>
-                          <w:sz w:val="20"/>
-                          <w:lang w:val="sv-SE"/>
-                        </w:rPr>
-                        <w:t>Siltberg</w:t>
-                      </w:r>
-                      <w:proofErr w:type="spellEnd"/>
-                      <w:r>
-                        <w:rPr>
-                          <w:sz w:val="20"/>
-                          <w:lang w:val="sv-SE"/>
-                        </w:rPr>
-                        <w:t xml:space="preserve"> (</w:t>
-                      </w:r>
-                      <w:proofErr w:type="spellStart"/>
-                      <w:r>
-                        <w:rPr>
-                          <w:sz w:val="20"/>
-                          <w:lang w:val="sv-SE"/>
-                        </w:rPr>
-                        <w:t>Mawell</w:t>
-                      </w:r>
-                      <w:proofErr w:type="spellEnd"/>
-                      <w:r>
-                        <w:rPr>
-                          <w:sz w:val="20"/>
-                          <w:lang w:val="sv-SE"/>
-                        </w:rPr>
-                        <w:t>)</w:t>
+                        <w:t>Thomas Siltberg (Mawell)</w:t>
                       </w:r>
                     </w:p>
                     <w:p>
@@ -4765,23 +4804,7 @@
                           <w:sz w:val="20"/>
                           <w:lang w:val="sv-SE"/>
                         </w:rPr>
-                        <w:t>Krister Hintze (</w:t>
-                      </w:r>
-                      <w:proofErr w:type="spellStart"/>
-                      <w:r>
-                        <w:rPr>
-                          <w:sz w:val="20"/>
-                          <w:lang w:val="sv-SE"/>
-                        </w:rPr>
-                        <w:t>Cambio</w:t>
-                      </w:r>
-                      <w:proofErr w:type="spellEnd"/>
-                      <w:r>
-                        <w:rPr>
-                          <w:sz w:val="20"/>
-                          <w:lang w:val="sv-SE"/>
-                        </w:rPr>
-                        <w:t>)</w:t>
+                        <w:t>Krister Hintze (Cambio)</w:t>
                       </w:r>
                     </w:p>
                     <w:p>
@@ -4797,17 +4820,38 @@
                           <w:sz w:val="20"/>
                           <w:lang w:val="sv-SE"/>
                         </w:rPr>
-                        <w:t>Gunnar Ehn (</w:t>
+                        <w:t>Gunnar Ehn (Cambio)</w:t>
                       </w:r>
-                      <w:proofErr w:type="spellStart"/>
+                    </w:p>
+                    <w:p>
+                      <w:pPr>
+                        <w:pStyle w:val="Sidfot"/>
+                        <w:rPr>
+                          <w:sz w:val="20"/>
+                          <w:lang w:val="sv-SE"/>
+                        </w:rPr>
+                      </w:pPr>
                       <w:r>
                         <w:rPr>
                           <w:sz w:val="20"/>
                           <w:lang w:val="sv-SE"/>
                         </w:rPr>
-                        <w:t>Cambio</w:t>
+                        <w:t xml:space="preserve">Viktor Jernelöv </w:t>
                       </w:r>
-                      <w:proofErr w:type="spellEnd"/>
+                      <w:r>
+                        <w:rPr>
+                          <w:sz w:val="20"/>
+                          <w:lang w:val="sv-SE"/>
+                        </w:rPr>
+                        <w:t>(C</w:t>
+                      </w:r>
+                      <w:r>
+                        <w:rPr>
+                          <w:sz w:val="20"/>
+                          <w:lang w:val="sv-SE"/>
+                        </w:rPr>
+                        <w:t>ambio</w:t>
+                      </w:r>
                       <w:r>
                         <w:rPr>
                           <w:sz w:val="20"/>
@@ -4829,9 +4873,24 @@
                           <w:sz w:val="20"/>
                           <w:lang w:val="en-US"/>
                         </w:rPr>
-                        <w:t>Martin Williamson (</w:t>
+                        <w:t>Martin Williamson (CompuGroupMedical)</w:t>
                       </w:r>
-                      <w:proofErr w:type="spellStart"/>
+                    </w:p>
+                    <w:p>
+                      <w:pPr>
+                        <w:pStyle w:val="Sidfot"/>
+                        <w:rPr>
+                          <w:sz w:val="20"/>
+                          <w:lang w:val="en-US"/>
+                        </w:rPr>
+                      </w:pPr>
+                      <w:r>
+                        <w:rPr>
+                          <w:sz w:val="20"/>
+                          <w:lang w:val="en-US"/>
+                        </w:rPr>
+                        <w:t>Jane Gustavsson (</w:t>
+                      </w:r>
                       <w:r>
                         <w:rPr>
                           <w:sz w:val="20"/>
@@ -4839,7 +4898,6 @@
                         </w:rPr>
                         <w:t>CompuGroupMedical</w:t>
                       </w:r>
-                      <w:proofErr w:type="spellEnd"/>
                       <w:r>
                         <w:rPr>
                           <w:sz w:val="20"/>
@@ -4852,7 +4910,6 @@
                       <w:pPr>
                         <w:pStyle w:val="Sidfot"/>
                         <w:rPr>
-                          <w:i/>
                           <w:sz w:val="20"/>
                           <w:lang w:val="en-US"/>
                         </w:rPr>
@@ -4865,16 +4922,6 @@
                         <w:t>Johan Eltes (Callista)</w:t>
                       </w:r>
                     </w:p>
-                    <w:p>
-                      <w:pPr>
-                        <w:pStyle w:val="Sidfot"/>
-                        <w:rPr>
-                          <w:noProof/>
-                          <w:sz w:val="20"/>
-                          <w:lang w:val="en-US"/>
-                        </w:rPr>
-                      </w:pPr>
-                    </w:p>
                   </w:txbxContent>
                 </v:textbox>
                 <w10:anchorlock/>
@@ -4886,8 +4933,8 @@
     </w:p>
     <w:p/>
     <w:p>
-      <w:bookmarkStart w:id="11" w:name="_Toc163300578"/>
-      <w:bookmarkStart w:id="12" w:name="_Toc163300880"/>
+      <w:bookmarkStart w:id="12" w:name="_Toc163300578"/>
+      <w:bookmarkStart w:id="13" w:name="_Toc163300880"/>
       <w:r>
         <w:t xml:space="preserve"> </w:t>
       </w:r>
@@ -4928,28 +4975,28 @@
         </w:tabs>
         <w:ind w:right="838" w:firstLine="0"/>
       </w:pPr>
-      <w:bookmarkStart w:id="13" w:name="_Toc357520557"/>
-      <w:bookmarkStart w:id="14" w:name="_Toc231823190"/>
-      <w:bookmarkEnd w:id="11"/>
+      <w:bookmarkStart w:id="14" w:name="_Toc357520557"/>
+      <w:bookmarkStart w:id="15" w:name="_Toc232696272"/>
       <w:bookmarkEnd w:id="12"/>
+      <w:bookmarkEnd w:id="13"/>
       <w:r>
         <w:t>Informationssäkerhet</w:t>
       </w:r>
-      <w:bookmarkEnd w:id="13"/>
       <w:bookmarkEnd w:id="14"/>
+      <w:bookmarkEnd w:id="15"/>
     </w:p>
     <w:p>
       <w:pPr>
         <w:pStyle w:val="Rubrik3b"/>
       </w:pPr>
-      <w:bookmarkStart w:id="15" w:name="_Toc231823191"/>
+      <w:bookmarkStart w:id="16" w:name="_Toc232696273"/>
       <w:r>
         <w:t xml:space="preserve">Medarbetarens </w:t>
       </w:r>
       <w:r>
         <w:t>direktåtkomst</w:t>
       </w:r>
-      <w:bookmarkEnd w:id="15"/>
+      <w:bookmarkEnd w:id="16"/>
     </w:p>
     <w:p>
       <w:pPr>
@@ -5045,11 +5092,11 @@
       <w:pPr>
         <w:pStyle w:val="Rubrik3b"/>
       </w:pPr>
-      <w:bookmarkStart w:id="16" w:name="_Toc231823192"/>
+      <w:bookmarkStart w:id="17" w:name="_Toc232696274"/>
       <w:r>
         <w:t>Hantering av informationsmängder utan märkning med Vårdenhet eller Vårdgivare</w:t>
       </w:r>
-      <w:bookmarkEnd w:id="16"/>
+      <w:bookmarkEnd w:id="17"/>
     </w:p>
     <w:p>
       <w:pPr>
@@ -5091,11 +5138,11 @@
       <w:pPr>
         <w:pStyle w:val="Rubrik3b"/>
       </w:pPr>
-      <w:bookmarkStart w:id="17" w:name="_Toc231823193"/>
+      <w:bookmarkStart w:id="18" w:name="_Toc232696275"/>
       <w:r>
         <w:t>Utlämnande till patienten</w:t>
       </w:r>
-      <w:bookmarkEnd w:id="17"/>
+      <w:bookmarkEnd w:id="18"/>
     </w:p>
     <w:p>
       <w:pPr>
@@ -5119,11 +5166,11 @@
       <w:pPr>
         <w:pStyle w:val="Rubrik3b"/>
       </w:pPr>
-      <w:bookmarkStart w:id="18" w:name="_Toc231823194"/>
+      <w:bookmarkStart w:id="19" w:name="_Toc232696276"/>
       <w:r>
         <w:t>Generellt</w:t>
       </w:r>
-      <w:bookmarkEnd w:id="18"/>
+      <w:bookmarkEnd w:id="19"/>
     </w:p>
     <w:p>
       <w:pPr>
@@ -5244,18 +5291,18 @@
           <w:bCs/>
         </w:rPr>
       </w:pPr>
-      <w:bookmarkStart w:id="19" w:name="_Toc231822242"/>
-      <w:bookmarkStart w:id="20" w:name="_Toc231822309"/>
-      <w:bookmarkStart w:id="21" w:name="_Toc231822539"/>
-      <w:bookmarkStart w:id="22" w:name="_Toc231823195"/>
+      <w:bookmarkStart w:id="20" w:name="_Toc231822242"/>
+      <w:bookmarkStart w:id="21" w:name="_Toc231822309"/>
+      <w:bookmarkStart w:id="22" w:name="_Toc231822539"/>
+      <w:bookmarkStart w:id="23" w:name="_Toc232696277"/>
       <w:r>
         <w:lastRenderedPageBreak/>
         <w:t>Tjänstedomänens arkitektur</w:t>
       </w:r>
-      <w:bookmarkEnd w:id="19"/>
       <w:bookmarkEnd w:id="20"/>
       <w:bookmarkEnd w:id="21"/>
       <w:bookmarkEnd w:id="22"/>
+      <w:bookmarkEnd w:id="23"/>
     </w:p>
     <w:p>
       <w:pPr>
@@ -5290,19 +5337,19 @@
         </w:tabs>
         <w:ind w:right="838" w:firstLine="0"/>
       </w:pPr>
-      <w:bookmarkStart w:id="23" w:name="_Toc219337764"/>
-      <w:bookmarkStart w:id="24" w:name="_Toc231822243"/>
-      <w:bookmarkStart w:id="25" w:name="_Toc231822310"/>
-      <w:bookmarkStart w:id="26" w:name="_Toc231822540"/>
-      <w:bookmarkStart w:id="27" w:name="_Toc231823196"/>
+      <w:bookmarkStart w:id="24" w:name="_Toc219337764"/>
+      <w:bookmarkStart w:id="25" w:name="_Toc231822243"/>
+      <w:bookmarkStart w:id="26" w:name="_Toc231822310"/>
+      <w:bookmarkStart w:id="27" w:name="_Toc231822540"/>
+      <w:bookmarkStart w:id="28" w:name="_Toc232696278"/>
       <w:r>
         <w:t>Övergripande</w:t>
       </w:r>
-      <w:bookmarkEnd w:id="23"/>
       <w:bookmarkEnd w:id="24"/>
       <w:bookmarkEnd w:id="25"/>
       <w:bookmarkEnd w:id="26"/>
       <w:bookmarkEnd w:id="27"/>
+      <w:bookmarkEnd w:id="28"/>
     </w:p>
     <w:p>
       <w:pPr>
@@ -5676,12 +5723,12 @@
         </w:tabs>
         <w:ind w:right="839" w:firstLine="0"/>
       </w:pPr>
-      <w:bookmarkStart w:id="28" w:name="_Toc219337765"/>
-      <w:bookmarkStart w:id="29" w:name="_Toc227077986"/>
-      <w:bookmarkStart w:id="30" w:name="_Toc231822244"/>
-      <w:bookmarkStart w:id="31" w:name="_Toc231822311"/>
-      <w:bookmarkStart w:id="32" w:name="_Toc231822541"/>
-      <w:bookmarkStart w:id="33" w:name="_Toc231823197"/>
+      <w:bookmarkStart w:id="29" w:name="_Toc219337765"/>
+      <w:bookmarkStart w:id="30" w:name="_Toc227077986"/>
+      <w:bookmarkStart w:id="31" w:name="_Toc231822244"/>
+      <w:bookmarkStart w:id="32" w:name="_Toc231822311"/>
+      <w:bookmarkStart w:id="33" w:name="_Toc231822541"/>
+      <w:bookmarkStart w:id="34" w:name="_Toc232696279"/>
       <w:r>
         <w:lastRenderedPageBreak/>
         <w:t>Nationell</w:t>
@@ -5689,12 +5736,12 @@
       <w:r>
         <w:t xml:space="preserve"> användning</w:t>
       </w:r>
-      <w:bookmarkEnd w:id="28"/>
       <w:bookmarkEnd w:id="29"/>
       <w:bookmarkEnd w:id="30"/>
       <w:bookmarkEnd w:id="31"/>
       <w:bookmarkEnd w:id="32"/>
       <w:bookmarkEnd w:id="33"/>
+      <w:bookmarkEnd w:id="34"/>
     </w:p>
     <w:p>
       <w:pPr>
@@ -6012,12 +6059,12 @@
         </w:tabs>
         <w:ind w:right="838" w:firstLine="0"/>
       </w:pPr>
-      <w:bookmarkStart w:id="34" w:name="_Toc219337766"/>
-      <w:bookmarkStart w:id="35" w:name="_Toc227077987"/>
-      <w:bookmarkStart w:id="36" w:name="_Toc231822245"/>
-      <w:bookmarkStart w:id="37" w:name="_Toc231822312"/>
-      <w:bookmarkStart w:id="38" w:name="_Toc231822542"/>
-      <w:bookmarkStart w:id="39" w:name="_Toc231823198"/>
+      <w:bookmarkStart w:id="35" w:name="_Toc219337766"/>
+      <w:bookmarkStart w:id="36" w:name="_Toc227077987"/>
+      <w:bookmarkStart w:id="37" w:name="_Toc231822245"/>
+      <w:bookmarkStart w:id="38" w:name="_Toc231822312"/>
+      <w:bookmarkStart w:id="39" w:name="_Toc231822542"/>
+      <w:bookmarkStart w:id="40" w:name="_Toc232696280"/>
       <w:r>
         <w:t>Regional</w:t>
       </w:r>
@@ -6027,12 +6074,12 @@
       <w:r>
         <w:t>användning</w:t>
       </w:r>
-      <w:bookmarkEnd w:id="34"/>
       <w:bookmarkEnd w:id="35"/>
       <w:bookmarkEnd w:id="36"/>
       <w:bookmarkEnd w:id="37"/>
       <w:bookmarkEnd w:id="38"/>
       <w:bookmarkEnd w:id="39"/>
+      <w:bookmarkEnd w:id="40"/>
     </w:p>
     <w:p>
       <w:pPr>
@@ -6139,21 +6186,21 @@
         </w:tabs>
         <w:ind w:right="838" w:firstLine="0"/>
       </w:pPr>
-      <w:bookmarkStart w:id="40" w:name="_Toc219337767"/>
-      <w:bookmarkStart w:id="41" w:name="_Toc227077988"/>
-      <w:bookmarkStart w:id="42" w:name="_Toc231822246"/>
-      <w:bookmarkStart w:id="43" w:name="_Toc231822313"/>
-      <w:bookmarkStart w:id="44" w:name="_Toc231822543"/>
-      <w:bookmarkStart w:id="45" w:name="_Toc231823199"/>
+      <w:bookmarkStart w:id="41" w:name="_Toc219337767"/>
+      <w:bookmarkStart w:id="42" w:name="_Toc227077988"/>
+      <w:bookmarkStart w:id="43" w:name="_Toc231822246"/>
+      <w:bookmarkStart w:id="44" w:name="_Toc231822313"/>
+      <w:bookmarkStart w:id="45" w:name="_Toc231822543"/>
+      <w:bookmarkStart w:id="46" w:name="_Toc232696281"/>
       <w:r>
         <w:t>Adresseringsmodell</w:t>
       </w:r>
-      <w:bookmarkEnd w:id="40"/>
       <w:bookmarkEnd w:id="41"/>
       <w:bookmarkEnd w:id="42"/>
       <w:bookmarkEnd w:id="43"/>
       <w:bookmarkEnd w:id="44"/>
       <w:bookmarkEnd w:id="45"/>
+      <w:bookmarkEnd w:id="46"/>
     </w:p>
     <w:p>
       <w:pPr>
@@ -6230,19 +6277,19 @@
         <w:pStyle w:val="Rubrik3b"/>
         <w:ind w:firstLine="0"/>
       </w:pPr>
-      <w:bookmarkStart w:id="46" w:name="_Toc219337768"/>
-      <w:bookmarkStart w:id="47" w:name="_Toc227077989"/>
-      <w:bookmarkStart w:id="48" w:name="_Toc231822247"/>
-      <w:bookmarkStart w:id="49" w:name="_Toc231822544"/>
-      <w:bookmarkStart w:id="50" w:name="_Toc231823200"/>
+      <w:bookmarkStart w:id="47" w:name="_Toc219337768"/>
+      <w:bookmarkStart w:id="48" w:name="_Toc227077989"/>
+      <w:bookmarkStart w:id="49" w:name="_Toc231822247"/>
+      <w:bookmarkStart w:id="50" w:name="_Toc231822544"/>
+      <w:bookmarkStart w:id="51" w:name="_Toc232696282"/>
       <w:r>
         <w:t>Adressering vid nationell användning</w:t>
       </w:r>
-      <w:bookmarkEnd w:id="46"/>
       <w:bookmarkEnd w:id="47"/>
       <w:bookmarkEnd w:id="48"/>
       <w:bookmarkEnd w:id="49"/>
       <w:bookmarkEnd w:id="50"/>
+      <w:bookmarkEnd w:id="51"/>
     </w:p>
     <w:p>
       <w:pPr>
@@ -6370,11 +6417,11 @@
         <w:keepNext/>
         <w:keepLines/>
       </w:pPr>
-      <w:bookmarkStart w:id="51" w:name="_Toc219337769"/>
-      <w:bookmarkStart w:id="52" w:name="_Toc227077990"/>
-      <w:bookmarkStart w:id="53" w:name="_Toc231822248"/>
-      <w:bookmarkStart w:id="54" w:name="_Toc231822545"/>
-      <w:bookmarkStart w:id="55" w:name="_Toc231823201"/>
+      <w:bookmarkStart w:id="52" w:name="_Toc219337769"/>
+      <w:bookmarkStart w:id="53" w:name="_Toc227077990"/>
+      <w:bookmarkStart w:id="54" w:name="_Toc231822248"/>
+      <w:bookmarkStart w:id="55" w:name="_Toc231822545"/>
+      <w:bookmarkStart w:id="56" w:name="_Toc232696283"/>
       <w:r>
         <w:lastRenderedPageBreak/>
         <w:t>Adressering</w:t>
@@ -6388,11 +6435,11 @@
       <w:r>
         <w:t xml:space="preserve"> användning</w:t>
       </w:r>
-      <w:bookmarkEnd w:id="51"/>
       <w:bookmarkEnd w:id="52"/>
       <w:bookmarkEnd w:id="53"/>
       <w:bookmarkEnd w:id="54"/>
       <w:bookmarkEnd w:id="55"/>
+      <w:bookmarkEnd w:id="56"/>
     </w:p>
     <w:p>
       <w:pPr>
@@ -6521,10 +6568,10 @@
         <w:keepNext/>
         <w:keepLines/>
       </w:pPr>
-      <w:bookmarkStart w:id="56" w:name="_Toc227077991"/>
-      <w:bookmarkStart w:id="57" w:name="_Toc231822249"/>
-      <w:bookmarkStart w:id="58" w:name="_Toc231822546"/>
-      <w:bookmarkStart w:id="59" w:name="_Toc231823202"/>
+      <w:bookmarkStart w:id="57" w:name="_Toc227077991"/>
+      <w:bookmarkStart w:id="58" w:name="_Toc231822249"/>
+      <w:bookmarkStart w:id="59" w:name="_Toc231822546"/>
+      <w:bookmarkStart w:id="60" w:name="_Toc232696284"/>
       <w:r>
         <w:t xml:space="preserve">Adressering </w:t>
       </w:r>
@@ -6534,10 +6581,10 @@
       <w:r>
         <w:t xml:space="preserve"> till ett källsystem</w:t>
       </w:r>
-      <w:bookmarkEnd w:id="56"/>
       <w:bookmarkEnd w:id="57"/>
       <w:bookmarkEnd w:id="58"/>
       <w:bookmarkEnd w:id="59"/>
+      <w:bookmarkEnd w:id="60"/>
     </w:p>
     <w:p>
       <w:pPr>
@@ -6831,18 +6878,18 @@
         <w:pStyle w:val="Rubrik3b"/>
         <w:ind w:firstLine="0"/>
       </w:pPr>
-      <w:bookmarkStart w:id="60" w:name="_Toc227077992"/>
-      <w:bookmarkStart w:id="61" w:name="_Toc231822250"/>
-      <w:bookmarkStart w:id="62" w:name="_Toc231822547"/>
-      <w:bookmarkStart w:id="63" w:name="_Toc231823203"/>
+      <w:bookmarkStart w:id="61" w:name="_Toc227077992"/>
+      <w:bookmarkStart w:id="62" w:name="_Toc231822250"/>
+      <w:bookmarkStart w:id="63" w:name="_Toc231822547"/>
+      <w:bookmarkStart w:id="64" w:name="_Toc232696285"/>
       <w:r>
         <w:lastRenderedPageBreak/>
         <w:t>Sammanfattning av adresseringsmodell</w:t>
       </w:r>
-      <w:bookmarkEnd w:id="60"/>
       <w:bookmarkEnd w:id="61"/>
       <w:bookmarkEnd w:id="62"/>
       <w:bookmarkEnd w:id="63"/>
+      <w:bookmarkEnd w:id="64"/>
     </w:p>
     <w:p>
       <w:pPr>
@@ -7081,22 +7128,22 @@
         </w:tabs>
         <w:ind w:right="838" w:firstLine="0"/>
       </w:pPr>
-      <w:bookmarkStart w:id="64" w:name="_Toc227077993"/>
-      <w:bookmarkStart w:id="65" w:name="_Toc231822251"/>
-      <w:bookmarkStart w:id="66" w:name="_Toc231822314"/>
-      <w:bookmarkStart w:id="67" w:name="_Toc231822548"/>
-      <w:bookmarkStart w:id="68" w:name="_Toc231823204"/>
+      <w:bookmarkStart w:id="65" w:name="_Toc227077993"/>
+      <w:bookmarkStart w:id="66" w:name="_Toc231822251"/>
+      <w:bookmarkStart w:id="67" w:name="_Toc231822314"/>
+      <w:bookmarkStart w:id="68" w:name="_Toc231822548"/>
+      <w:bookmarkStart w:id="69" w:name="_Toc232696286"/>
       <w:r>
         <w:t xml:space="preserve">Aggregerande </w:t>
       </w:r>
       <w:r>
         <w:t>tjänster</w:t>
       </w:r>
-      <w:bookmarkEnd w:id="64"/>
       <w:bookmarkEnd w:id="65"/>
       <w:bookmarkEnd w:id="66"/>
       <w:bookmarkEnd w:id="67"/>
       <w:bookmarkEnd w:id="68"/>
+      <w:bookmarkEnd w:id="69"/>
     </w:p>
     <w:p>
       <w:pPr>
@@ -7167,23 +7214,22 @@
         </w:tabs>
         <w:ind w:right="838" w:firstLine="0"/>
       </w:pPr>
-      <w:bookmarkStart w:id="69" w:name="_Toc219337770"/>
-      <w:bookmarkStart w:id="70" w:name="_Toc227077994"/>
-      <w:bookmarkStart w:id="71" w:name="_Ref356978697"/>
-      <w:bookmarkStart w:id="72" w:name="_Ref356978705"/>
-      <w:bookmarkStart w:id="73" w:name="_Ref356978712"/>
-      <w:bookmarkStart w:id="74" w:name="_Ref356980548"/>
-      <w:bookmarkStart w:id="75" w:name="_Ref231354801"/>
-      <w:bookmarkStart w:id="76" w:name="_Toc231822252"/>
-      <w:bookmarkStart w:id="77" w:name="_Toc231822315"/>
-      <w:bookmarkStart w:id="78" w:name="_Toc231822549"/>
-      <w:bookmarkStart w:id="79" w:name="_Toc231823205"/>
+      <w:bookmarkStart w:id="70" w:name="_Toc219337770"/>
+      <w:bookmarkStart w:id="71" w:name="_Toc227077994"/>
+      <w:bookmarkStart w:id="72" w:name="_Ref356978697"/>
+      <w:bookmarkStart w:id="73" w:name="_Ref356978705"/>
+      <w:bookmarkStart w:id="74" w:name="_Ref356978712"/>
+      <w:bookmarkStart w:id="75" w:name="_Ref356980548"/>
+      <w:bookmarkStart w:id="76" w:name="_Ref231354801"/>
+      <w:bookmarkStart w:id="77" w:name="_Toc231822252"/>
+      <w:bookmarkStart w:id="78" w:name="_Toc231822315"/>
+      <w:bookmarkStart w:id="79" w:name="_Toc231822549"/>
       <w:bookmarkStart w:id="80" w:name="_Toc219337771"/>
       <w:bookmarkStart w:id="81" w:name="_Toc227077995"/>
+      <w:bookmarkStart w:id="82" w:name="_Toc232696287"/>
       <w:r>
         <w:t>Informationssäkerhet</w:t>
       </w:r>
-      <w:bookmarkEnd w:id="69"/>
       <w:bookmarkEnd w:id="70"/>
       <w:bookmarkEnd w:id="71"/>
       <w:bookmarkEnd w:id="72"/>
@@ -7194,14 +7240,15 @@
       <w:bookmarkEnd w:id="77"/>
       <w:bookmarkEnd w:id="78"/>
       <w:bookmarkEnd w:id="79"/>
+      <w:bookmarkEnd w:id="82"/>
     </w:p>
     <w:p>
       <w:pPr>
         <w:pStyle w:val="Rubrik3b"/>
       </w:pPr>
-      <w:bookmarkStart w:id="82" w:name="_Toc231822253"/>
-      <w:bookmarkStart w:id="83" w:name="_Toc231822550"/>
-      <w:bookmarkStart w:id="84" w:name="_Toc231823206"/>
+      <w:bookmarkStart w:id="83" w:name="_Toc231822253"/>
+      <w:bookmarkStart w:id="84" w:name="_Toc231822550"/>
+      <w:bookmarkStart w:id="85" w:name="_Toc232696288"/>
       <w:bookmarkEnd w:id="80"/>
       <w:bookmarkEnd w:id="81"/>
       <w:r>
@@ -7210,9 +7257,9 @@
       <w:r>
         <w:t>direktåtkomst</w:t>
       </w:r>
-      <w:bookmarkEnd w:id="82"/>
       <w:bookmarkEnd w:id="83"/>
       <w:bookmarkEnd w:id="84"/>
+      <w:bookmarkEnd w:id="85"/>
     </w:p>
     <w:p>
       <w:pPr>
@@ -7299,15 +7346,15 @@
       <w:pPr>
         <w:pStyle w:val="Rubrik3b"/>
       </w:pPr>
-      <w:bookmarkStart w:id="85" w:name="_Toc231822254"/>
-      <w:bookmarkStart w:id="86" w:name="_Toc231822551"/>
-      <w:bookmarkStart w:id="87" w:name="_Toc231823207"/>
+      <w:bookmarkStart w:id="86" w:name="_Toc231822254"/>
+      <w:bookmarkStart w:id="87" w:name="_Toc231822551"/>
+      <w:bookmarkStart w:id="88" w:name="_Toc232696289"/>
       <w:r>
         <w:t>Hantering av informationsmängder utan märkning med Vårdenhet eller Vårdgivare</w:t>
       </w:r>
-      <w:bookmarkEnd w:id="85"/>
       <w:bookmarkEnd w:id="86"/>
       <w:bookmarkEnd w:id="87"/>
+      <w:bookmarkEnd w:id="88"/>
     </w:p>
     <w:p>
       <w:pPr>
@@ -7359,19 +7406,19 @@
       <w:pPr>
         <w:pStyle w:val="Rubrik3b"/>
       </w:pPr>
-      <w:bookmarkStart w:id="88" w:name="_Toc219337772"/>
-      <w:bookmarkStart w:id="89" w:name="_Toc227077996"/>
-      <w:bookmarkStart w:id="90" w:name="_Toc231822255"/>
-      <w:bookmarkStart w:id="91" w:name="_Toc231822552"/>
-      <w:bookmarkStart w:id="92" w:name="_Toc231823208"/>
+      <w:bookmarkStart w:id="89" w:name="_Toc219337772"/>
+      <w:bookmarkStart w:id="90" w:name="_Toc227077996"/>
+      <w:bookmarkStart w:id="91" w:name="_Toc231822255"/>
+      <w:bookmarkStart w:id="92" w:name="_Toc231822552"/>
+      <w:bookmarkStart w:id="93" w:name="_Toc232696290"/>
       <w:r>
         <w:t>Utlämnande till patienten</w:t>
       </w:r>
-      <w:bookmarkEnd w:id="88"/>
       <w:bookmarkEnd w:id="89"/>
       <w:bookmarkEnd w:id="90"/>
       <w:bookmarkEnd w:id="91"/>
       <w:bookmarkEnd w:id="92"/>
+      <w:bookmarkEnd w:id="93"/>
     </w:p>
     <w:p>
       <w:pPr>
@@ -7401,19 +7448,19 @@
       <w:pPr>
         <w:pStyle w:val="Rubrik3b"/>
       </w:pPr>
-      <w:bookmarkStart w:id="93" w:name="_Toc219337773"/>
-      <w:bookmarkStart w:id="94" w:name="_Toc227077997"/>
-      <w:bookmarkStart w:id="95" w:name="_Toc231822256"/>
-      <w:bookmarkStart w:id="96" w:name="_Toc231822553"/>
-      <w:bookmarkStart w:id="97" w:name="_Toc231823209"/>
+      <w:bookmarkStart w:id="94" w:name="_Toc219337773"/>
+      <w:bookmarkStart w:id="95" w:name="_Toc227077997"/>
+      <w:bookmarkStart w:id="96" w:name="_Toc231822256"/>
+      <w:bookmarkStart w:id="97" w:name="_Toc231822553"/>
+      <w:bookmarkStart w:id="98" w:name="_Toc232696291"/>
       <w:r>
         <w:t>Generellt</w:t>
       </w:r>
-      <w:bookmarkEnd w:id="93"/>
       <w:bookmarkEnd w:id="94"/>
       <w:bookmarkEnd w:id="95"/>
       <w:bookmarkEnd w:id="96"/>
       <w:bookmarkEnd w:id="97"/>
+      <w:bookmarkEnd w:id="98"/>
     </w:p>
     <w:p>
       <w:pPr>
@@ -7555,22 +7602,22 @@
       <w:pPr>
         <w:pStyle w:val="Rubrik1"/>
       </w:pPr>
-      <w:bookmarkStart w:id="98" w:name="_Toc163300579"/>
-      <w:bookmarkStart w:id="99" w:name="_Toc163300881"/>
-      <w:bookmarkStart w:id="100" w:name="_Toc231822257"/>
-      <w:bookmarkStart w:id="101" w:name="_Toc231822316"/>
-      <w:bookmarkStart w:id="102" w:name="_Toc231822554"/>
-      <w:bookmarkStart w:id="103" w:name="_Toc231823210"/>
+      <w:bookmarkStart w:id="99" w:name="_Toc163300579"/>
+      <w:bookmarkStart w:id="100" w:name="_Toc163300881"/>
+      <w:bookmarkStart w:id="101" w:name="_Toc231822257"/>
+      <w:bookmarkStart w:id="102" w:name="_Toc231822316"/>
+      <w:bookmarkStart w:id="103" w:name="_Toc231822554"/>
+      <w:bookmarkStart w:id="104" w:name="_Toc232696292"/>
       <w:r>
         <w:lastRenderedPageBreak/>
         <w:t>Versionsinformation</w:t>
       </w:r>
-      <w:bookmarkEnd w:id="98"/>
       <w:bookmarkEnd w:id="99"/>
       <w:bookmarkEnd w:id="100"/>
       <w:bookmarkEnd w:id="101"/>
       <w:bookmarkEnd w:id="102"/>
       <w:bookmarkEnd w:id="103"/>
+      <w:bookmarkEnd w:id="104"/>
     </w:p>
     <w:p>
       <w:pPr>
@@ -7601,19 +7648,19 @@
         </w:tabs>
         <w:ind w:right="838" w:firstLine="0"/>
       </w:pPr>
-      <w:bookmarkStart w:id="104" w:name="_Toc163300882"/>
-      <w:bookmarkStart w:id="105" w:name="_Toc231822258"/>
-      <w:bookmarkStart w:id="106" w:name="_Toc231822317"/>
-      <w:bookmarkStart w:id="107" w:name="_Toc231822555"/>
-      <w:bookmarkStart w:id="108" w:name="_Toc231823211"/>
+      <w:bookmarkStart w:id="105" w:name="_Toc163300882"/>
+      <w:bookmarkStart w:id="106" w:name="_Toc231822258"/>
+      <w:bookmarkStart w:id="107" w:name="_Toc231822317"/>
+      <w:bookmarkStart w:id="108" w:name="_Toc231822555"/>
+      <w:bookmarkStart w:id="109" w:name="_Toc232696293"/>
       <w:r>
         <w:t>Oförändrade tjänstekontrakt</w:t>
       </w:r>
-      <w:bookmarkEnd w:id="104"/>
       <w:bookmarkEnd w:id="105"/>
       <w:bookmarkEnd w:id="106"/>
       <w:bookmarkEnd w:id="107"/>
       <w:bookmarkEnd w:id="108"/>
+      <w:bookmarkEnd w:id="109"/>
     </w:p>
     <w:p>
       <w:pPr>
@@ -7643,19 +7690,19 @@
         </w:tabs>
         <w:ind w:right="838" w:firstLine="0"/>
       </w:pPr>
-      <w:bookmarkStart w:id="109" w:name="_Toc163300883"/>
-      <w:bookmarkStart w:id="110" w:name="_Toc231822259"/>
-      <w:bookmarkStart w:id="111" w:name="_Toc231822318"/>
-      <w:bookmarkStart w:id="112" w:name="_Toc231822556"/>
-      <w:bookmarkStart w:id="113" w:name="_Toc231823212"/>
+      <w:bookmarkStart w:id="110" w:name="_Toc163300883"/>
+      <w:bookmarkStart w:id="111" w:name="_Toc231822259"/>
+      <w:bookmarkStart w:id="112" w:name="_Toc231822318"/>
+      <w:bookmarkStart w:id="113" w:name="_Toc231822556"/>
+      <w:bookmarkStart w:id="114" w:name="_Toc232696294"/>
       <w:r>
         <w:t>Nya tjänstekontrakt</w:t>
       </w:r>
-      <w:bookmarkEnd w:id="109"/>
       <w:bookmarkEnd w:id="110"/>
       <w:bookmarkEnd w:id="111"/>
       <w:bookmarkEnd w:id="112"/>
       <w:bookmarkEnd w:id="113"/>
+      <w:bookmarkEnd w:id="114"/>
     </w:p>
     <w:p>
       <w:pPr>
@@ -7696,19 +7743,19 @@
         </w:tabs>
         <w:ind w:right="838" w:firstLine="0"/>
       </w:pPr>
-      <w:bookmarkStart w:id="114" w:name="_Toc163300884"/>
-      <w:bookmarkStart w:id="115" w:name="_Toc231822260"/>
-      <w:bookmarkStart w:id="116" w:name="_Toc231822319"/>
-      <w:bookmarkStart w:id="117" w:name="_Toc231822557"/>
-      <w:bookmarkStart w:id="118" w:name="_Toc231823213"/>
+      <w:bookmarkStart w:id="115" w:name="_Toc163300884"/>
+      <w:bookmarkStart w:id="116" w:name="_Toc231822260"/>
+      <w:bookmarkStart w:id="117" w:name="_Toc231822319"/>
+      <w:bookmarkStart w:id="118" w:name="_Toc231822557"/>
+      <w:bookmarkStart w:id="119" w:name="_Toc232696295"/>
       <w:r>
         <w:t>Förändrade tjänstekontrakt</w:t>
       </w:r>
-      <w:bookmarkEnd w:id="114"/>
       <w:bookmarkEnd w:id="115"/>
       <w:bookmarkEnd w:id="116"/>
       <w:bookmarkEnd w:id="117"/>
       <w:bookmarkEnd w:id="118"/>
+      <w:bookmarkEnd w:id="119"/>
     </w:p>
     <w:p>
       <w:pPr>
@@ -7997,19 +8044,19 @@
         </w:tabs>
         <w:ind w:right="838" w:firstLine="0"/>
       </w:pPr>
-      <w:bookmarkStart w:id="119" w:name="_Toc163300885"/>
-      <w:bookmarkStart w:id="120" w:name="_Toc231822261"/>
-      <w:bookmarkStart w:id="121" w:name="_Toc231822320"/>
-      <w:bookmarkStart w:id="122" w:name="_Toc231822558"/>
-      <w:bookmarkStart w:id="123" w:name="_Toc231823214"/>
+      <w:bookmarkStart w:id="120" w:name="_Toc163300885"/>
+      <w:bookmarkStart w:id="121" w:name="_Toc231822261"/>
+      <w:bookmarkStart w:id="122" w:name="_Toc231822320"/>
+      <w:bookmarkStart w:id="123" w:name="_Toc231822558"/>
+      <w:bookmarkStart w:id="124" w:name="_Toc232696296"/>
       <w:r>
         <w:t>Utgångna tjänstekontrakt</w:t>
       </w:r>
-      <w:bookmarkEnd w:id="119"/>
       <w:bookmarkEnd w:id="120"/>
       <w:bookmarkEnd w:id="121"/>
       <w:bookmarkEnd w:id="122"/>
       <w:bookmarkEnd w:id="123"/>
+      <w:bookmarkEnd w:id="124"/>
     </w:p>
     <w:p>
       <w:pPr>
@@ -8049,22 +8096,22 @@
       <w:pPr>
         <w:pStyle w:val="Rubrik1"/>
       </w:pPr>
-      <w:bookmarkStart w:id="124" w:name="_Toc163300581"/>
-      <w:bookmarkStart w:id="125" w:name="_Toc163300887"/>
-      <w:bookmarkStart w:id="126" w:name="_Toc231822262"/>
-      <w:bookmarkStart w:id="127" w:name="_Toc231822321"/>
-      <w:bookmarkStart w:id="128" w:name="_Toc231822559"/>
-      <w:bookmarkStart w:id="129" w:name="_Toc231823215"/>
+      <w:bookmarkStart w:id="125" w:name="_Toc163300581"/>
+      <w:bookmarkStart w:id="126" w:name="_Toc163300887"/>
+      <w:bookmarkStart w:id="127" w:name="_Toc231822262"/>
+      <w:bookmarkStart w:id="128" w:name="_Toc231822321"/>
+      <w:bookmarkStart w:id="129" w:name="_Toc231822559"/>
+      <w:bookmarkStart w:id="130" w:name="_Toc232696297"/>
       <w:r>
         <w:lastRenderedPageBreak/>
         <w:t>Generella regler</w:t>
       </w:r>
-      <w:bookmarkEnd w:id="124"/>
       <w:bookmarkEnd w:id="125"/>
       <w:bookmarkEnd w:id="126"/>
       <w:bookmarkEnd w:id="127"/>
       <w:bookmarkEnd w:id="128"/>
       <w:bookmarkEnd w:id="129"/>
+      <w:bookmarkEnd w:id="130"/>
     </w:p>
     <w:p>
       <w:pPr>
@@ -8078,19 +8125,19 @@
         </w:tabs>
         <w:ind w:right="838" w:firstLine="0"/>
       </w:pPr>
-      <w:bookmarkStart w:id="130" w:name="_Toc163300888"/>
-      <w:bookmarkStart w:id="131" w:name="_Toc231822263"/>
-      <w:bookmarkStart w:id="132" w:name="_Toc231822322"/>
-      <w:bookmarkStart w:id="133" w:name="_Toc231822560"/>
-      <w:bookmarkStart w:id="134" w:name="_Toc231823216"/>
+      <w:bookmarkStart w:id="131" w:name="_Toc163300888"/>
+      <w:bookmarkStart w:id="132" w:name="_Toc231822263"/>
+      <w:bookmarkStart w:id="133" w:name="_Toc231822322"/>
+      <w:bookmarkStart w:id="134" w:name="_Toc231822560"/>
+      <w:bookmarkStart w:id="135" w:name="_Toc232696298"/>
       <w:r>
         <w:t>Format för Datum</w:t>
       </w:r>
-      <w:bookmarkEnd w:id="130"/>
       <w:bookmarkEnd w:id="131"/>
       <w:bookmarkEnd w:id="132"/>
       <w:bookmarkEnd w:id="133"/>
       <w:bookmarkEnd w:id="134"/>
+      <w:bookmarkEnd w:id="135"/>
     </w:p>
     <w:p>
       <w:pPr>
@@ -8126,19 +8173,19 @@
         </w:tabs>
         <w:ind w:right="838" w:firstLine="0"/>
       </w:pPr>
-      <w:bookmarkStart w:id="135" w:name="_Toc163300889"/>
-      <w:bookmarkStart w:id="136" w:name="_Toc231822264"/>
-      <w:bookmarkStart w:id="137" w:name="_Toc231822323"/>
-      <w:bookmarkStart w:id="138" w:name="_Toc231822561"/>
-      <w:bookmarkStart w:id="139" w:name="_Toc231823217"/>
+      <w:bookmarkStart w:id="136" w:name="_Toc163300889"/>
+      <w:bookmarkStart w:id="137" w:name="_Toc231822264"/>
+      <w:bookmarkStart w:id="138" w:name="_Toc231822323"/>
+      <w:bookmarkStart w:id="139" w:name="_Toc231822561"/>
+      <w:bookmarkStart w:id="140" w:name="_Toc232696299"/>
       <w:r>
         <w:t>Format för tidpunkter</w:t>
       </w:r>
-      <w:bookmarkEnd w:id="135"/>
       <w:bookmarkEnd w:id="136"/>
       <w:bookmarkEnd w:id="137"/>
       <w:bookmarkEnd w:id="138"/>
       <w:bookmarkEnd w:id="139"/>
+      <w:bookmarkEnd w:id="140"/>
     </w:p>
     <w:p>
       <w:pPr>
@@ -8189,19 +8236,19 @@
         </w:tabs>
         <w:ind w:right="838" w:firstLine="0"/>
       </w:pPr>
-      <w:bookmarkStart w:id="140" w:name="_Toc163300890"/>
-      <w:bookmarkStart w:id="141" w:name="_Toc231822265"/>
-      <w:bookmarkStart w:id="142" w:name="_Toc231822324"/>
-      <w:bookmarkStart w:id="143" w:name="_Toc231822562"/>
-      <w:bookmarkStart w:id="144" w:name="_Toc231823218"/>
+      <w:bookmarkStart w:id="141" w:name="_Toc163300890"/>
+      <w:bookmarkStart w:id="142" w:name="_Toc231822265"/>
+      <w:bookmarkStart w:id="143" w:name="_Toc231822324"/>
+      <w:bookmarkStart w:id="144" w:name="_Toc231822562"/>
+      <w:bookmarkStart w:id="145" w:name="_Toc232696300"/>
       <w:r>
         <w:t>Tidszon för tidpunkter</w:t>
       </w:r>
-      <w:bookmarkEnd w:id="140"/>
       <w:bookmarkEnd w:id="141"/>
       <w:bookmarkEnd w:id="142"/>
       <w:bookmarkEnd w:id="143"/>
       <w:bookmarkEnd w:id="144"/>
+      <w:bookmarkEnd w:id="145"/>
     </w:p>
     <w:p>
       <w:pPr>
@@ -8232,17 +8279,17 @@
         </w:tabs>
         <w:ind w:right="838" w:firstLine="0"/>
       </w:pPr>
-      <w:bookmarkStart w:id="145" w:name="_Toc231822266"/>
-      <w:bookmarkStart w:id="146" w:name="_Toc231822325"/>
-      <w:bookmarkStart w:id="147" w:name="_Toc231822563"/>
-      <w:bookmarkStart w:id="148" w:name="_Toc231823219"/>
+      <w:bookmarkStart w:id="146" w:name="_Toc231822266"/>
+      <w:bookmarkStart w:id="147" w:name="_Toc231822325"/>
+      <w:bookmarkStart w:id="148" w:name="_Toc231822563"/>
+      <w:bookmarkStart w:id="149" w:name="_Toc232696301"/>
       <w:r>
         <w:t>Statusrapportering</w:t>
       </w:r>
-      <w:bookmarkEnd w:id="145"/>
       <w:bookmarkEnd w:id="146"/>
       <w:bookmarkEnd w:id="147"/>
       <w:bookmarkEnd w:id="148"/>
+      <w:bookmarkEnd w:id="149"/>
     </w:p>
     <w:p>
       <w:pPr>
@@ -8318,23 +8365,23 @@
         </w:tabs>
         <w:ind w:right="838" w:firstLine="0"/>
       </w:pPr>
-      <w:bookmarkStart w:id="149" w:name="_Toc163300898"/>
-      <w:bookmarkStart w:id="150" w:name="_Toc231822267"/>
-      <w:bookmarkStart w:id="151" w:name="_Toc231822326"/>
-      <w:bookmarkStart w:id="152" w:name="_Toc231822564"/>
-      <w:bookmarkStart w:id="153" w:name="_Toc231823220"/>
+      <w:bookmarkStart w:id="150" w:name="_Toc163300898"/>
+      <w:bookmarkStart w:id="151" w:name="_Toc231822267"/>
+      <w:bookmarkStart w:id="152" w:name="_Toc231822326"/>
+      <w:bookmarkStart w:id="153" w:name="_Toc231822564"/>
+      <w:bookmarkStart w:id="154" w:name="_Toc232696302"/>
       <w:r>
         <w:t>Uppdatering av engagemangsindex</w:t>
       </w:r>
-      <w:bookmarkStart w:id="154" w:name="_Toc231822268"/>
-      <w:bookmarkStart w:id="155" w:name="_Toc231822327"/>
-      <w:bookmarkEnd w:id="149"/>
+      <w:bookmarkStart w:id="155" w:name="_Toc231822268"/>
+      <w:bookmarkStart w:id="156" w:name="_Toc231822327"/>
       <w:bookmarkEnd w:id="150"/>
       <w:bookmarkEnd w:id="151"/>
       <w:bookmarkEnd w:id="152"/>
+      <w:bookmarkEnd w:id="153"/>
+      <w:bookmarkEnd w:id="155"/>
+      <w:bookmarkEnd w:id="156"/>
       <w:bookmarkEnd w:id="154"/>
-      <w:bookmarkEnd w:id="155"/>
-      <w:bookmarkEnd w:id="153"/>
     </w:p>
     <w:p>
       <w:pPr>
@@ -10026,18 +10073,18 @@
       <w:pPr>
         <w:pStyle w:val="Rubrik1"/>
       </w:pPr>
-      <w:bookmarkStart w:id="156" w:name="_Toc231822269"/>
-      <w:bookmarkStart w:id="157" w:name="_Toc231822328"/>
-      <w:bookmarkStart w:id="158" w:name="_Toc231822565"/>
-      <w:bookmarkStart w:id="159" w:name="_Toc231823221"/>
+      <w:bookmarkStart w:id="157" w:name="_Toc231822269"/>
+      <w:bookmarkStart w:id="158" w:name="_Toc231822328"/>
+      <w:bookmarkStart w:id="159" w:name="_Toc231822565"/>
+      <w:bookmarkStart w:id="160" w:name="_Toc232696303"/>
       <w:r>
         <w:lastRenderedPageBreak/>
         <w:t>GetRequestActivities</w:t>
       </w:r>
-      <w:bookmarkEnd w:id="156"/>
       <w:bookmarkEnd w:id="157"/>
       <w:bookmarkEnd w:id="158"/>
       <w:bookmarkEnd w:id="159"/>
+      <w:bookmarkEnd w:id="160"/>
     </w:p>
     <w:p>
       <w:pPr>
@@ -10086,13 +10133,13 @@
         </w:tabs>
         <w:ind w:right="838" w:firstLine="0"/>
       </w:pPr>
-      <w:bookmarkStart w:id="160" w:name="_Toc231822566"/>
-      <w:bookmarkStart w:id="161" w:name="_Toc231823222"/>
+      <w:bookmarkStart w:id="161" w:name="_Toc231822566"/>
+      <w:bookmarkStart w:id="162" w:name="_Toc232696304"/>
       <w:r>
         <w:t>Frivillighet</w:t>
       </w:r>
-      <w:bookmarkEnd w:id="160"/>
       <w:bookmarkEnd w:id="161"/>
+      <w:bookmarkEnd w:id="162"/>
     </w:p>
     <w:p>
       <w:pPr>
@@ -10117,13 +10164,13 @@
         </w:tabs>
         <w:ind w:right="838" w:firstLine="0"/>
       </w:pPr>
-      <w:bookmarkStart w:id="162" w:name="_Toc231822567"/>
-      <w:bookmarkStart w:id="163" w:name="_Toc231823223"/>
+      <w:bookmarkStart w:id="163" w:name="_Toc231822567"/>
+      <w:bookmarkStart w:id="164" w:name="_Toc232696305"/>
       <w:r>
         <w:t>Version</w:t>
       </w:r>
-      <w:bookmarkEnd w:id="162"/>
       <w:bookmarkEnd w:id="163"/>
+      <w:bookmarkEnd w:id="164"/>
     </w:p>
     <w:p>
       <w:pPr>
@@ -10153,13 +10200,13 @@
         </w:tabs>
         <w:ind w:right="838" w:firstLine="0"/>
       </w:pPr>
-      <w:bookmarkStart w:id="164" w:name="_Toc231822568"/>
-      <w:bookmarkStart w:id="165" w:name="_Toc231823224"/>
+      <w:bookmarkStart w:id="165" w:name="_Toc231822568"/>
+      <w:bookmarkStart w:id="166" w:name="_Toc232696306"/>
       <w:r>
         <w:t>SLA-krav</w:t>
       </w:r>
-      <w:bookmarkEnd w:id="164"/>
       <w:bookmarkEnd w:id="165"/>
+      <w:bookmarkEnd w:id="166"/>
     </w:p>
     <w:p>
       <w:pPr>
@@ -10362,8 +10409,8 @@
         </w:tabs>
         <w:ind w:right="838" w:firstLine="0"/>
       </w:pPr>
-      <w:bookmarkStart w:id="166" w:name="_Toc231822569"/>
-      <w:bookmarkStart w:id="167" w:name="_Toc231823225"/>
+      <w:bookmarkStart w:id="167" w:name="_Toc231822569"/>
+      <w:bookmarkStart w:id="168" w:name="_Toc232696307"/>
       <w:r>
         <w:t xml:space="preserve">Begäran: </w:t>
       </w:r>
@@ -10373,8 +10420,8 @@
       <w:r>
         <w:t>Request</w:t>
       </w:r>
-      <w:bookmarkEnd w:id="166"/>
       <w:bookmarkEnd w:id="167"/>
+      <w:bookmarkEnd w:id="168"/>
       <w:r>
         <w:t xml:space="preserve"> </w:t>
       </w:r>
@@ -11751,8 +11798,8 @@
         </w:tabs>
         <w:ind w:right="838" w:firstLine="0"/>
       </w:pPr>
-      <w:bookmarkStart w:id="168" w:name="_Toc231822570"/>
-      <w:bookmarkStart w:id="169" w:name="_Toc231823226"/>
+      <w:bookmarkStart w:id="169" w:name="_Toc231822570"/>
+      <w:bookmarkStart w:id="170" w:name="_Toc232696308"/>
       <w:r>
         <w:t xml:space="preserve">Svar: </w:t>
       </w:r>
@@ -11762,8 +11809,8 @@
       <w:r>
         <w:t>esponse</w:t>
       </w:r>
-      <w:bookmarkEnd w:id="168"/>
       <w:bookmarkEnd w:id="169"/>
+      <w:bookmarkEnd w:id="170"/>
     </w:p>
     <w:p>
       <w:pPr>
@@ -12606,7 +12653,6 @@
           <w:iCs/>
           <w:sz w:val="20"/>
           <w:szCs w:val="20"/>
-          <w:highlight w:val="yellow"/>
           <w:lang w:val="sv-SE"/>
         </w:rPr>
       </w:pPr>
@@ -12616,7 +12662,6 @@
           <w:iCs/>
           <w:sz w:val="20"/>
           <w:szCs w:val="20"/>
-          <w:highlight w:val="yellow"/>
           <w:lang w:val="sv-SE"/>
         </w:rPr>
         <w:t>careUnitId [0</w:t>
@@ -12627,7 +12672,6 @@
           <w:iCs/>
           <w:sz w:val="20"/>
           <w:szCs w:val="20"/>
-          <w:highlight w:val="yellow"/>
           <w:lang w:val="sv-SE"/>
         </w:rPr>
         <w:t>..1]</w:t>
@@ -12823,11 +12867,15 @@
     </w:p>
     <w:p>
       <w:pPr>
-        <w:pStyle w:val="Brdtext"/>
-      </w:pPr>
-      <w:r>
-        <w:t>status-code</w:t>
-      </w:r>
+        <w:pStyle w:val="Default"/>
+        <w:rPr>
+          <w:rFonts w:ascii="Arial" w:hAnsi="Arial" w:cs="Arial"/>
+          <w:iCs/>
+          <w:sz w:val="20"/>
+          <w:szCs w:val="20"/>
+          <w:lang w:val="sv-SE"/>
+        </w:rPr>
+      </w:pPr>
     </w:p>
     <w:tbl>
       <w:tblPr>
@@ -13319,7 +13367,43 @@
                 <w:szCs w:val="20"/>
                 <w:lang w:val="sv-SE"/>
               </w:rPr>
-              <w:t>Unik identifierare per producent.</w:t>
+              <w:t>I</w:t>
+            </w:r>
+            <w:r>
+              <w:rPr>
+                <w:rFonts w:ascii="Arial" w:hAnsi="Arial" w:cs="Arial"/>
+                <w:sz w:val="20"/>
+                <w:szCs w:val="20"/>
+                <w:lang w:val="sv-SE"/>
+              </w:rPr>
+              <w:t xml:space="preserve">dentifierare </w:t>
+            </w:r>
+            <w:r>
+              <w:rPr>
+                <w:rFonts w:ascii="Arial" w:hAnsi="Arial" w:cs="Arial"/>
+                <w:sz w:val="20"/>
+                <w:szCs w:val="20"/>
+                <w:lang w:val="sv-SE"/>
+              </w:rPr>
+              <w:t>som är unik</w:t>
+            </w:r>
+            <w:r>
+              <w:rPr>
+                <w:rFonts w:ascii="Arial" w:hAnsi="Arial" w:cs="Arial"/>
+                <w:sz w:val="20"/>
+                <w:szCs w:val="20"/>
+                <w:lang w:val="sv-SE"/>
+              </w:rPr>
+              <w:t xml:space="preserve"> inom källsystemet</w:t>
+            </w:r>
+            <w:r>
+              <w:rPr>
+                <w:rFonts w:ascii="Arial" w:hAnsi="Arial" w:cs="Arial"/>
+                <w:sz w:val="20"/>
+                <w:szCs w:val="20"/>
+                <w:lang w:val="sv-SE"/>
+              </w:rPr>
+              <w:t>.</w:t>
             </w:r>
           </w:p>
           <w:p>
@@ -13631,8 +13715,46 @@
                 <w:szCs w:val="20"/>
                 <w:lang w:val="sv-SE"/>
               </w:rPr>
-              <w:t>Unik identifierare per producent.</w:t>
-            </w:r>
+              <w:t>I</w:t>
+            </w:r>
+            <w:r>
+              <w:rPr>
+                <w:rFonts w:ascii="Arial" w:hAnsi="Arial" w:cs="Arial"/>
+                <w:sz w:val="20"/>
+                <w:szCs w:val="20"/>
+                <w:lang w:val="sv-SE"/>
+              </w:rPr>
+              <w:t xml:space="preserve">dentifierare </w:t>
+            </w:r>
+            <w:r>
+              <w:rPr>
+                <w:rFonts w:ascii="Arial" w:hAnsi="Arial" w:cs="Arial"/>
+                <w:sz w:val="20"/>
+                <w:szCs w:val="20"/>
+                <w:lang w:val="sv-SE"/>
+              </w:rPr>
+              <w:t>som är unik inom källsystemet</w:t>
+            </w:r>
+            <w:r>
+              <w:rPr>
+                <w:rFonts w:ascii="Arial" w:hAnsi="Arial" w:cs="Arial"/>
+                <w:sz w:val="20"/>
+                <w:szCs w:val="20"/>
+                <w:lang w:val="sv-SE"/>
+              </w:rPr>
+              <w:t>.</w:t>
+            </w:r>
+          </w:p>
+          <w:p>
+            <w:pPr>
+              <w:pStyle w:val="Default"/>
+              <w:rPr>
+                <w:rFonts w:ascii="Arial" w:hAnsi="Arial" w:cs="Arial"/>
+                <w:sz w:val="20"/>
+                <w:szCs w:val="20"/>
+                <w:lang w:val="sv-SE"/>
+              </w:rPr>
+            </w:pPr>
           </w:p>
         </w:tc>
         <w:tc>
@@ -16260,7 +16382,6 @@
                 <w:iCs/>
                 <w:sz w:val="20"/>
                 <w:szCs w:val="20"/>
-                <w:highlight w:val="yellow"/>
               </w:rPr>
             </w:pPr>
             <w:r>
@@ -16270,7 +16391,6 @@
                 <w:iCs/>
                 <w:sz w:val="20"/>
                 <w:szCs w:val="20"/>
-                <w:highlight w:val="yellow"/>
               </w:rPr>
               <w:t>careUnitId</w:t>
             </w:r>
@@ -16287,7 +16407,6 @@
                 <w:rFonts w:ascii="Arial" w:hAnsi="Arial" w:cs="Arial"/>
                 <w:sz w:val="20"/>
                 <w:szCs w:val="20"/>
-                <w:highlight w:val="yellow"/>
                 <w:lang w:val="sv-SE"/>
               </w:rPr>
             </w:pPr>
@@ -16296,7 +16415,6 @@
                 <w:rFonts w:ascii="Arial" w:hAnsi="Arial" w:cs="Arial"/>
                 <w:sz w:val="20"/>
                 <w:szCs w:val="20"/>
-                <w:highlight w:val="yellow"/>
                 <w:lang w:val="sv-SE"/>
               </w:rPr>
               <w:t>HSA-id för journalansvarig</w:t>
@@ -16306,7 +16424,6 @@
                 <w:rFonts w:ascii="Arial" w:hAnsi="Arial" w:cs="Arial"/>
                 <w:sz w:val="20"/>
                 <w:szCs w:val="20"/>
-                <w:highlight w:val="yellow"/>
                 <w:lang w:val="sv-SE"/>
               </w:rPr>
               <w:t>/informations</w:t>
@@ -16316,7 +16433,6 @@
                 <w:rFonts w:ascii="Arial" w:hAnsi="Arial" w:cs="Arial"/>
                 <w:sz w:val="20"/>
                 <w:szCs w:val="20"/>
-                <w:highlight w:val="yellow"/>
                 <w:lang w:val="sv-SE"/>
               </w:rPr>
               <w:t>-</w:t>
@@ -16326,7 +16442,6 @@
                 <w:rFonts w:ascii="Arial" w:hAnsi="Arial" w:cs="Arial"/>
                 <w:sz w:val="20"/>
                 <w:szCs w:val="20"/>
-                <w:highlight w:val="yellow"/>
                 <w:lang w:val="sv-SE"/>
               </w:rPr>
               <w:t xml:space="preserve">ägande </w:t>
@@ -16336,7 +16451,6 @@
                 <w:rFonts w:ascii="Arial" w:hAnsi="Arial" w:cs="Arial"/>
                 <w:sz w:val="20"/>
                 <w:szCs w:val="20"/>
-                <w:highlight w:val="yellow"/>
                 <w:lang w:val="sv-SE"/>
               </w:rPr>
               <w:t xml:space="preserve"> PDL-enhet</w:t>
@@ -16352,13 +16466,11 @@
               <w:jc w:val="center"/>
               <w:rPr>
                 <w:rFonts w:cs="Arial"/>
-                <w:highlight w:val="yellow"/>
-              </w:rPr>
-            </w:pPr>
-            <w:r>
-              <w:rPr>
-                <w:rFonts w:cs="Arial"/>
-                <w:highlight w:val="yellow"/>
+              </w:rPr>
+            </w:pPr>
+            <w:r>
+              <w:rPr>
+                <w:rFonts w:cs="Arial"/>
               </w:rPr>
               <w:t>HSA-id</w:t>
             </w:r>
@@ -16373,22 +16485,17 @@
               <w:jc w:val="center"/>
               <w:rPr>
                 <w:rFonts w:cs="Arial"/>
-                <w:highlight w:val="yellow"/>
-              </w:rPr>
-            </w:pPr>
-            <w:r>
-              <w:rPr>
-                <w:rFonts w:cs="Arial"/>
-                <w:highlight w:val="yellow"/>
+              </w:rPr>
+            </w:pPr>
+            <w:r>
+              <w:rPr>
+                <w:rFonts w:cs="Arial"/>
               </w:rPr>
               <w:t>0</w:t>
             </w:r>
-            <w:bookmarkStart w:id="170" w:name="_GoBack"/>
-            <w:bookmarkEnd w:id="170"/>
-            <w:r>
-              <w:rPr>
-                <w:rFonts w:cs="Arial"/>
-                <w:highlight w:val="yellow"/>
+            <w:r>
+              <w:rPr>
+                <w:rFonts w:cs="Arial"/>
               </w:rPr>
               <w:t>..1</w:t>
             </w:r>
@@ -16407,7 +16514,6 @@
               <w:jc w:val="both"/>
               <w:rPr>
                 <w:rFonts w:cs="Arial"/>
-                <w:highlight w:val="yellow"/>
               </w:rPr>
             </w:pPr>
           </w:p>
@@ -17061,7 +17167,7 @@
         <w:ind w:right="838" w:firstLine="0"/>
       </w:pPr>
       <w:bookmarkStart w:id="171" w:name="_Toc231822571"/>
-      <w:bookmarkStart w:id="172" w:name="_Toc231823227"/>
+      <w:bookmarkStart w:id="172" w:name="_Toc232696309"/>
       <w:r>
         <w:t>Regler</w:t>
       </w:r>
@@ -17100,7 +17206,7 @@
       <w:bookmarkStart w:id="183" w:name="_Toc231822270"/>
       <w:bookmarkStart w:id="184" w:name="_Toc231822329"/>
       <w:bookmarkStart w:id="185" w:name="_Toc231822572"/>
-      <w:bookmarkStart w:id="186" w:name="_Toc231823228"/>
+      <w:bookmarkStart w:id="186" w:name="_Toc232696310"/>
       <w:r>
         <w:lastRenderedPageBreak/>
         <w:t>Bilagor</w:t>
@@ -17123,7 +17229,7 @@
         <w:ind w:right="838" w:firstLine="0"/>
       </w:pPr>
       <w:bookmarkStart w:id="187" w:name="_Toc231822573"/>
-      <w:bookmarkStart w:id="188" w:name="_Toc231823229"/>
+      <w:bookmarkStart w:id="188" w:name="_Toc232696311"/>
       <w:r>
         <w:t>K</w:t>
       </w:r>
@@ -17152,7 +17258,7 @@
         </w:rPr>
       </w:pPr>
       <w:bookmarkStart w:id="189" w:name="_Toc231822574"/>
-      <w:bookmarkStart w:id="190" w:name="_Toc231823230"/>
+      <w:bookmarkStart w:id="190" w:name="_Toc232696312"/>
       <w:r>
         <w:t>Kodverk</w:t>
       </w:r>
@@ -17974,7 +18080,7 @@
       </w:r>
       <w:bookmarkStart w:id="191" w:name="_Toc192045562"/>
       <w:bookmarkStart w:id="192" w:name="_Toc231822575"/>
-      <w:bookmarkStart w:id="193" w:name="_Toc231823231"/>
+      <w:bookmarkStart w:id="193" w:name="_Toc232696313"/>
       <w:r>
         <w:t>Tabell över 'KV Aktivitetmomentstatus'- kodverket</w:t>
       </w:r>
@@ -19701,7 +19807,7 @@
         <w:ind w:left="0"/>
       </w:pPr>
       <w:bookmarkStart w:id="194" w:name="_Toc231822576"/>
-      <w:bookmarkStart w:id="195" w:name="_Toc231823232"/>
+      <w:bookmarkStart w:id="195" w:name="_Toc232696314"/>
       <w:r>
         <w:t>Identifierare</w:t>
       </w:r>
@@ -20365,7 +20471,7 @@
       <w:bookmarkStart w:id="200" w:name="_Toc231822271"/>
       <w:bookmarkStart w:id="201" w:name="_Toc231822330"/>
       <w:bookmarkStart w:id="202" w:name="_Toc231822577"/>
-      <w:bookmarkStart w:id="203" w:name="_Toc231823233"/>
+      <w:bookmarkStart w:id="203" w:name="_Toc232696315"/>
       <w:bookmarkEnd w:id="177"/>
       <w:bookmarkEnd w:id="178"/>
       <w:bookmarkEnd w:id="179"/>
@@ -20387,23 +20493,28 @@
     </w:p>
     <w:p>
       <w:r>
-        <w:t xml:space="preserve">[1] V-TIM 2.0 </w:t>
+        <w:t>[1] V-TIM 2.2</w:t>
+      </w:r>
+      <w:r>
+        <w:t xml:space="preserve"> </w:t>
       </w:r>
       <w:r>
         <w:rPr>
           <w:sz w:val="23"/>
           <w:szCs w:val="23"/>
         </w:rPr>
-        <w:t xml:space="preserve">utkast - 2001013 </w:t>
-      </w:r>
-      <w:hyperlink r:id="rId19" w:history="1">
-        <w:r>
-          <w:rPr>
-            <w:rStyle w:val="Hyperlnk"/>
-          </w:rPr>
-          <w:t>http://www.arkitekturledningen.se/undermappar/Dokument/V-TIM_v2_091013_English_attributes.pdf</w:t>
-        </w:r>
-      </w:hyperlink>
+        <w:t xml:space="preserve"> - 2012-12-18</w:t>
+      </w:r>
+      <w:r>
+        <w:rPr>
+          <w:sz w:val="23"/>
+          <w:szCs w:val="23"/>
+        </w:rPr>
+        <w:t xml:space="preserve"> </w:t>
+      </w:r>
+      <w:r>
+        <w:t>http://www.cehis.se/images/uploads/dokumentarkiv/RIV-V-TIM_v_22.pdf</w:t>
+      </w:r>
     </w:p>
     <w:p>
       <w:r>
@@ -20416,11 +20527,11 @@
     <w:p/>
     <w:p/>
     <w:sectPr>
-      <w:headerReference w:type="even" r:id="rId20"/>
-      <w:headerReference w:type="default" r:id="rId21"/>
-      <w:footerReference w:type="even" r:id="rId22"/>
-      <w:footerReference w:type="default" r:id="rId23"/>
-      <w:headerReference w:type="first" r:id="rId24"/>
+      <w:headerReference w:type="even" r:id="rId19"/>
+      <w:headerReference w:type="default" r:id="rId20"/>
+      <w:footerReference w:type="even" r:id="rId21"/>
+      <w:footerReference w:type="default" r:id="rId22"/>
+      <w:headerReference w:type="first" r:id="rId23"/>
       <w:pgSz w:w="11900" w:h="16840"/>
       <w:pgMar w:top="601" w:right="1202" w:bottom="301" w:left="1202" w:header="567" w:footer="567" w:gutter="0"/>
       <w:cols w:space="720"/>
@@ -21245,10 +21356,7 @@
             </w:tabs>
           </w:pPr>
           <w:r>
-            <w:t>Utgåva PA</w:t>
-          </w:r>
-          <w:r>
-            <w:t>8</w:t>
+            <w:t>Utgåva A</w:t>
           </w:r>
         </w:p>
       </w:tc>
@@ -21467,7 +21575,7 @@
             <w:rPr>
               <w:noProof/>
             </w:rPr>
-            <w:t>24</w:t>
+            <w:t>3</w:t>
           </w:r>
           <w:r>
             <w:fldChar w:fldCharType="end"/>
@@ -21475,14 +21583,27 @@
           <w:r>
             <w:t xml:space="preserve"> (</w:t>
           </w:r>
-          <w:fldSimple w:instr=" NUMPAGES ">
-            <w:r>
-              <w:rPr>
-                <w:noProof/>
-              </w:rPr>
-              <w:t>27</w:t>
-            </w:r>
-          </w:fldSimple>
+          <w:r>
+            <w:fldChar w:fldCharType="begin"/>
+          </w:r>
+          <w:r>
+            <w:instrText xml:space="preserve"> NUMPAGES </w:instrText>
+          </w:r>
+          <w:r>
+            <w:fldChar w:fldCharType="separate"/>
+          </w:r>
+          <w:r>
+            <w:rPr>
+              <w:noProof/>
+            </w:rPr>
+            <w:t>27</w:t>
+          </w:r>
+          <w:r>
+            <w:rPr>
+              <w:noProof/>
+            </w:rPr>
+            <w:fldChar w:fldCharType="end"/>
+          </w:r>
           <w:r>
             <w:t>)</w:t>
           </w:r>
@@ -21551,7 +21672,7 @@
               <w:sz w:val="16"/>
               <w:szCs w:val="16"/>
             </w:rPr>
-            <w:t>2013-06-04</w:t>
+            <w:t>2013-06-12</w:t>
           </w:r>
           <w:r>
             <w:rPr>
@@ -22455,14 +22576,27 @@
           <w:r>
             <w:t xml:space="preserve"> (</w:t>
           </w:r>
-          <w:fldSimple w:instr=" NUMPAGES ">
-            <w:r>
-              <w:rPr>
-                <w:noProof/>
-              </w:rPr>
-              <w:t>4</w:t>
-            </w:r>
-          </w:fldSimple>
+          <w:r>
+            <w:fldChar w:fldCharType="begin"/>
+          </w:r>
+          <w:r>
+            <w:instrText xml:space="preserve"> NUMPAGES </w:instrText>
+          </w:r>
+          <w:r>
+            <w:fldChar w:fldCharType="separate"/>
+          </w:r>
+          <w:r>
+            <w:rPr>
+              <w:noProof/>
+            </w:rPr>
+            <w:t>4</w:t>
+          </w:r>
+          <w:r>
+            <w:rPr>
+              <w:noProof/>
+            </w:rPr>
+            <w:fldChar w:fldCharType="end"/>
+          </w:r>
           <w:r>
             <w:t>)</w:t>
           </w:r>
@@ -22502,7 +22636,7 @@
             <w:fldChar w:fldCharType="separate"/>
           </w:r>
           <w:r>
-            <w:t>2013-06-04</w:t>
+            <w:t>2013-06-12</w:t>
           </w:r>
           <w:r>
             <w:fldChar w:fldCharType="end"/>
@@ -23127,7 +23261,7 @@
             </w:tabs>
           </w:pPr>
           <w:r>
-            <w:t>Utgåva PA8</w:t>
+            <w:t>Utgåva A</w:t>
           </w:r>
         </w:p>
       </w:tc>
@@ -23348,14 +23482,27 @@
           <w:r>
             <w:t xml:space="preserve"> (</w:t>
           </w:r>
-          <w:fldSimple w:instr=" NUMPAGES ">
-            <w:r>
-              <w:rPr>
-                <w:noProof/>
-              </w:rPr>
-              <w:t>27</w:t>
-            </w:r>
-          </w:fldSimple>
+          <w:r>
+            <w:fldChar w:fldCharType="begin"/>
+          </w:r>
+          <w:r>
+            <w:instrText xml:space="preserve"> NUMPAGES </w:instrText>
+          </w:r>
+          <w:r>
+            <w:fldChar w:fldCharType="separate"/>
+          </w:r>
+          <w:r>
+            <w:rPr>
+              <w:noProof/>
+            </w:rPr>
+            <w:t>27</w:t>
+          </w:r>
+          <w:r>
+            <w:rPr>
+              <w:noProof/>
+            </w:rPr>
+            <w:fldChar w:fldCharType="end"/>
+          </w:r>
           <w:r>
             <w:t>)</w:t>
           </w:r>
@@ -23424,7 +23571,7 @@
               <w:sz w:val="16"/>
               <w:szCs w:val="16"/>
             </w:rPr>
-            <w:t>2013-06-04</w:t>
+            <w:t>2013-06-12</w:t>
           </w:r>
           <w:r>
             <w:rPr>
@@ -30325,7 +30472,7 @@
 </file>
 
 <file path=customXml/itemProps1.xml><?xml version="1.0" encoding="utf-8"?>
-<ds:datastoreItem xmlns:ds="http://schemas.openxmlformats.org/officeDocument/2006/customXml" ds:itemID="{06C83ABD-5303-9D45-BD4F-31A13EB1B1CA}">
+<ds:datastoreItem xmlns:ds="http://schemas.openxmlformats.org/officeDocument/2006/customXml" ds:itemID="{E0ABF22E-29CA-804E-B612-FCCEDF6A1941}">
   <ds:schemaRefs>
     <ds:schemaRef ds:uri="http://schemas.openxmlformats.org/officeDocument/2006/bibliography"/>
   </ds:schemaRefs>

</xml_diff>